<commit_message>
Revision of Controllers section, explained how to manage double controller validation on requesting form and processing form.
git-svn-id: https://svn.java.net/svn/docsources~svn/trunk@7 3b25252b-017b-4ae5-8f61-fa87a855a72e
</commit_message>
<xml_diff>
--- a/DocSources/documentation/Metodologia di sviluppo della piattaforma DocSources.docx
+++ b/DocSources/documentation/Metodologia di sviluppo della piattaforma DocSources.docx
@@ -10668,6 +10668,7 @@
       </w:pPr>
       <w:bookmarkStart w:id="1" w:name="_Toc273913160"/>
       <w:r>
+        <w:lastRenderedPageBreak/>
         <w:t>Storia dei cambiamenti</w:t>
       </w:r>
       <w:bookmarkEnd w:id="1"/>
@@ -11316,6 +11317,7 @@
       </w:pPr>
       <w:bookmarkStart w:id="4" w:name="_Toc273913163"/>
       <w:r>
+        <w:lastRenderedPageBreak/>
         <w:t>Licenza d’uso</w:t>
       </w:r>
       <w:bookmarkEnd w:id="4"/>
@@ -11427,6 +11429,7 @@
     </w:p>
     <w:p>
       <w:r>
+        <w:lastRenderedPageBreak/>
         <w:t>The "Invariant Sections" are certain Secondary Sections whose titles are designated, as being those of Invariant Sections, in the notice that says that the Document is released under this License. If a section does not fit the above definition of Secondary then it is not allowed to be designated as Invariant. The Document may contain zero Invariant Sections. If the Document does not identify any Invariant Sections then there are none.</w:t>
       </w:r>
     </w:p>
@@ -11473,6 +11476,7 @@
       <w:bookmarkStart w:id="11" w:name="_Toc273913167"/>
       <w:bookmarkEnd w:id="10"/>
       <w:r>
+        <w:lastRenderedPageBreak/>
         <w:t>2. VERBATIM COPYING</w:t>
       </w:r>
       <w:bookmarkEnd w:id="11"/>
@@ -11557,6 +11561,7 @@
         <w:spacing w:before="100" w:beforeAutospacing="1" w:after="100" w:afterAutospacing="1" w:line="240" w:lineRule="auto"/>
       </w:pPr>
       <w:r>
+        <w:lastRenderedPageBreak/>
         <w:t xml:space="preserve">B. List on the Title Page, as authors, one or more persons or entities responsible for authorship of the modifications in the Modified Version, together with at least five of the principal authors of the Document (all of its principal authors, if it has fewer than five), unless they release you from this requirement. </w:t>
       </w:r>
     </w:p>
@@ -11728,7 +11733,11 @@
     </w:p>
     <w:p>
       <w:r>
-        <w:t>You may add a passage of up to five words as a Front-Cover Text, and a passage of up to 25 words as a Back-Cover Text, to the end of the list of Cover Texts in the Modified Version. Only one passage of Front-Cover Text and one of Back-Cover Text may be added by (or through arrangements made by) any one entity. If the Document already includes a cover text for the same cover, previously added by you or by arrangement made by the same entity you are acting on behalf of, you may not add another; but you may replace the old one, on explicit permission from the previous publisher that added the old one.</w:t>
+        <w:t xml:space="preserve">You may add a passage of up to five words as a Front-Cover Text, and a passage of up to 25 words as a Back-Cover Text, to the end of the list of Cover Texts in the Modified Version. Only one passage of Front-Cover Text and one of Back-Cover Text may be added by (or through arrangements made by) any one entity. If the Document already includes a cover text for the same cover, previously added by you or by </w:t>
+      </w:r>
+      <w:r>
+        <w:lastRenderedPageBreak/>
+        <w:t>arrangement made by the same entity you are acting on behalf of, you may not add another; but you may replace the old one, on explicit permission from the previous publisher that added the old one.</w:t>
       </w:r>
     </w:p>
     <w:p>
@@ -11818,6 +11827,7 @@
       <w:bookmarkStart w:id="23" w:name="_Toc273913173"/>
       <w:bookmarkEnd w:id="22"/>
       <w:r>
+        <w:lastRenderedPageBreak/>
         <w:t>8. TRANSLATION</w:t>
       </w:r>
       <w:bookmarkEnd w:id="23"/>
@@ -11905,6 +11915,7 @@
       <w:bookmarkStart w:id="29" w:name="_Toc273913176"/>
       <w:bookmarkEnd w:id="28"/>
       <w:r>
+        <w:lastRenderedPageBreak/>
         <w:t>11. RELICENSING</w:t>
       </w:r>
       <w:bookmarkEnd w:id="29"/>
@@ -11964,6 +11975,7 @@
       </w:pPr>
       <w:bookmarkStart w:id="30" w:name="_Toc273913177"/>
       <w:r>
+        <w:lastRenderedPageBreak/>
         <w:t>Modello architetturale</w:t>
       </w:r>
       <w:bookmarkEnd w:id="30"/>
@@ -12163,6 +12175,7 @@
         </w:numPr>
       </w:pPr>
       <w:r>
+        <w:lastRenderedPageBreak/>
         <w:t>Supporto per le transazioni: la possibilità di evitare al programmatore la gestione delle transazioni affidandola invece al sistema. Questo rappresenta uno degli aspetti più interessanti e importanti richiesti da un'applicazione web.</w:t>
       </w:r>
     </w:p>
@@ -12320,6 +12333,7 @@
       </w:pPr>
       <w:bookmarkStart w:id="31" w:name="_Toc273913178"/>
       <w:r>
+        <w:lastRenderedPageBreak/>
         <w:t>Moduli applicativi</w:t>
       </w:r>
       <w:bookmarkEnd w:id="31"/>
@@ -12405,6 +12419,7 @@
       </w:pPr>
       <w:bookmarkStart w:id="32" w:name="_Toc273913179"/>
       <w:r>
+        <w:lastRenderedPageBreak/>
         <w:t>Modello di sicurezza applicativa</w:t>
       </w:r>
       <w:bookmarkEnd w:id="32"/>
@@ -12612,7 +12627,11 @@
         <w:t xml:space="preserve"> le informazioni di anagrafica previste </w:t>
       </w:r>
       <w:r>
-        <w:t>nella documentazione di progetto, sfruttando attributi standard LDAP, senza la necessità di creare nuovi attributi e oggetti LDAP custom che renderebbe lo schema dell’albero non standard.</w:t>
+        <w:t xml:space="preserve">nella documentazione di progetto, sfruttando attributi standard LDAP, senza la </w:t>
+      </w:r>
+      <w:r>
+        <w:lastRenderedPageBreak/>
+        <w:t>necessità di creare nuovi attributi e oggetti LDAP custom che renderebbe lo schema dell’albero non standard.</w:t>
       </w:r>
     </w:p>
     <w:p>
@@ -12948,6 +12967,7 @@
           </w:p>
           <w:p>
             <w:r>
+              <w:lastRenderedPageBreak/>
               <w:t>userPassword:: e1NIQX01Z3h0WGlITlgzdURkUWtsSkd3aHVncktxV289</w:t>
             </w:r>
           </w:p>
@@ -13161,6 +13181,7 @@
           <w:szCs w:val="28"/>
           <w:lang w:eastAsia="it-IT"/>
         </w:rPr>
+        <w:lastRenderedPageBreak/>
         <w:drawing>
           <wp:inline distT="0" distB="0" distL="0" distR="0">
             <wp:extent cx="6120130" cy="5525135"/>
@@ -13290,6 +13311,7 @@
     </w:p>
     <w:p>
       <w:r>
+        <w:lastRenderedPageBreak/>
         <w:t>Come definito del documentazione di progetto, l’applicazione è composta da nove moduli :</w:t>
       </w:r>
     </w:p>
@@ -13536,7 +13558,11 @@
           </w:p>
           <w:p>
             <w:r>
-              <w:t xml:space="preserve">        &lt;security:intercept-url pattern="/de/**"    access="ROLE_ADMINISTRATORS, ROLE_ONSITE_FELLOWS, ROLE_DISTANT_FELLOWS" /&gt;</w:t>
+              <w:t xml:space="preserve">        &lt;security:intercept-url pattern="/de/**"    access="ROLE_ADMINISTRATORS, ROLE_ONSITE_FELLOWS, </w:t>
+            </w:r>
+            <w:r>
+              <w:lastRenderedPageBreak/>
+              <w:t>ROLE_DISTANT_FELLOWS" /&gt;</w:t>
             </w:r>
           </w:p>
           <w:p>
@@ -13693,6 +13719,7 @@
     </w:p>
     <w:p>
       <w:r>
+        <w:lastRenderedPageBreak/>
         <w:t>Il blocco di intercept-url successivo dichiara le regole di accesso al path /user/. Questo path viene utilizzato per le funzionalità di accesso all’anagrafica utente. E’ una dichiarazione al momento provvisoria in quanto sarà da rimodellare dato che i path dovrebbero essere solo identificativi dei corrispettivi moduli funzionali applicativi, ma momentaneamente per effettuare dei test d’integrazione con ldap è stato posizionato qua dentro.</w:t>
       </w:r>
     </w:p>
@@ -14591,6 +14618,7 @@
     </w:p>
     <w:p>
       <w:r>
+        <w:lastRenderedPageBreak/>
         <w:t>,</w:t>
       </w:r>
       <w:r>
@@ -14953,6 +14981,7 @@
           </w:p>
           <w:p>
             <w:r>
+              <w:lastRenderedPageBreak/>
               <w:t xml:space="preserve">   </w:t>
             </w:r>
             <w:r>
@@ -15278,6 +15307,7 @@
           </w:tcPr>
           <w:p>
             <w:r>
+              <w:lastRenderedPageBreak/>
               <w:t xml:space="preserve">   </w:t>
             </w:r>
             <w:r>
@@ -15962,6 +15992,7 @@
           </w:p>
           <w:p>
             <w:r>
+              <w:lastRenderedPageBreak/>
               <w:tab/>
             </w:r>
             <w:r>
@@ -16223,6 +16254,7 @@
         </w:numPr>
       </w:pPr>
       <w:r>
+        <w:lastRenderedPageBreak/>
         <w:t xml:space="preserve">Dato che la maschera deve presentare una lista di autori non statici, questi devono essere estratti dal database, per effettuare questa operazione, l’applicazione interroga il database mysql </w:t>
       </w:r>
       <w:r>
@@ -16388,6 +16420,7 @@
         </w:numPr>
       </w:pPr>
       <w:r>
+        <w:lastRenderedPageBreak/>
         <w:t>Se il processo di validazione è andato a buon fine, provvede ad elaborarla effettuando le interrogazioni del caso sulla base dati (punto 3 – 4)</w:t>
       </w:r>
     </w:p>
@@ -16545,6 +16578,7 @@
           <w:noProof/>
           <w:lang w:eastAsia="it-IT"/>
         </w:rPr>
+        <w:lastRenderedPageBreak/>
         <w:t>Dal diagramma possiamo chiaramente identificare le seguenti componenti :</w:t>
       </w:r>
     </w:p>
@@ -16908,6 +16942,7 @@
           <w:noProof/>
           <w:lang w:eastAsia="it-IT"/>
         </w:rPr>
+        <w:lastRenderedPageBreak/>
         <w:t>Il controller verifica (in automatico tramite Spring Security) i permessi associati al gruppo dell’utente per capire se la richiesta è fornita dell’autorizzazione richiesta (punto 1.1)</w:t>
       </w:r>
     </w:p>
@@ -17226,7 +17261,15 @@
           <w:noProof/>
           <w:lang w:eastAsia="it-IT"/>
         </w:rPr>
-        <w:t xml:space="preserve"> (questo per evitare che un utente con solo permessi di consultazione, tenti di effettuare un’accesso non autorizzazione a funzionalità di modifica dei documenti), successivamente si deve occupare di </w:t>
+        <w:t xml:space="preserve"> (questo per evitare che un utente con solo permessi di </w:t>
+      </w:r>
+      <w:r>
+        <w:rPr>
+          <w:noProof/>
+          <w:lang w:eastAsia="it-IT"/>
+        </w:rPr>
+        <w:lastRenderedPageBreak/>
+        <w:t xml:space="preserve">consultazione, tenti di effettuare un’accesso non autorizzazione a funzionalità di modifica dei documenti), successivamente si deve occupare di </w:t>
       </w:r>
       <w:r>
         <w:rPr>
@@ -17336,6 +17379,7 @@
           <w:noProof/>
           <w:lang w:eastAsia="it-IT"/>
         </w:rPr>
+        <w:lastRenderedPageBreak/>
         <w:drawing>
           <wp:anchor distT="0" distB="0" distL="114300" distR="114300" simplePos="0" relativeHeight="251658240" behindDoc="0" locked="0" layoutInCell="1" allowOverlap="1">
             <wp:simplePos x="0" y="0"/>
@@ -17536,6 +17580,7 @@
     </w:p>
     <w:p>
       <w:r>
+        <w:lastRenderedPageBreak/>
         <w:t>L’orientamento web 2.0 verrà implementato mediante l’utilizzo della libreria jQuery abbinata ad una serie di plugin</w:t>
       </w:r>
       <w:r>
@@ -17760,6 +17805,7 @@
         </w:numPr>
       </w:pPr>
       <w:r>
+        <w:lastRenderedPageBreak/>
         <w:t>File di internazionalizzazione delle stringhe</w:t>
       </w:r>
     </w:p>
@@ -17897,6 +17943,7 @@
           <w:noProof/>
           <w:lang w:eastAsia="it-IT"/>
         </w:rPr>
+        <w:lastRenderedPageBreak/>
         <w:drawing>
           <wp:inline distT="0" distB="0" distL="0" distR="0">
             <wp:extent cx="5391150" cy="2057400"/>
@@ -18119,6 +18166,7 @@
         </w:numPr>
       </w:pPr>
       <w:r>
+        <w:lastRenderedPageBreak/>
         <w:t>applicationTemplates.xml</w:t>
       </w:r>
       <w:r>
@@ -18300,6 +18348,7 @@
     </w:p>
     <w:p>
       <w:r>
+        <w:lastRenderedPageBreak/>
         <w:t>Di seguito potete osservare il diagramma ad oggetti della configurazione del log4j :</w:t>
       </w:r>
     </w:p>
@@ -18850,6 +18899,7 @@
                 <w:sz w:val="20"/>
                 <w:szCs w:val="20"/>
               </w:rPr>
+              <w:lastRenderedPageBreak/>
               <w:t xml:space="preserve"> * As a special exception, if you link this library with other files to</w:t>
             </w:r>
           </w:p>
@@ -19561,6 +19611,7 @@
         </w:numPr>
       </w:pPr>
       <w:r>
+        <w:lastRenderedPageBreak/>
         <w:t>groupId ed artifactId  del prodotto</w:t>
       </w:r>
     </w:p>
@@ -19841,6 +19892,7 @@
                 </w:p>
                 <w:p>
                   <w:r>
+                    <w:lastRenderedPageBreak/>
                     <w:tab/>
                     <w:t>&lt;/persistence-unit&gt;</w:t>
                   </w:r>
@@ -20000,6 +20052,7 @@
     </w:p>
     <w:p>
       <w:r>
+        <w:lastRenderedPageBreak/>
         <w:t>Esistono alcune regole generali da applicare a tutte le classi :</w:t>
       </w:r>
     </w:p>
@@ -20210,6 +20263,7 @@
           <w:u w:val="single"/>
           <w:lang w:eastAsia="it-IT"/>
         </w:rPr>
+        <w:lastRenderedPageBreak/>
         <w:drawing>
           <wp:inline distT="0" distB="0" distL="0" distR="0">
             <wp:extent cx="6120130" cy="4741545"/>
@@ -20350,6 +20404,7 @@
         </w:numPr>
       </w:pPr>
       <w:r>
+        <w:lastRenderedPageBreak/>
         <w:t>La classe deve essere dichiarata public</w:t>
       </w:r>
     </w:p>
@@ -20702,6 +20757,7 @@
     </w:p>
     <w:p>
       <w:r>
+        <w:lastRenderedPageBreak/>
         <w:t>Esempio di un CommandBean</w:t>
       </w:r>
       <w:r>
@@ -22873,6 +22929,7 @@
                 <w:sz w:val="20"/>
                 <w:szCs w:val="20"/>
               </w:rPr>
+              <w:lastRenderedPageBreak/>
               <w:tab/>
             </w:r>
             <w:r>
@@ -25921,6 +25978,7 @@
       </w:pPr>
       <w:bookmarkStart w:id="51" w:name="_Toc273913197"/>
       <w:r>
+        <w:lastRenderedPageBreak/>
         <w:t>org.medici.docsources.</w:t>
       </w:r>
       <w:r>
@@ -26229,6 +26287,7 @@
         </w:numPr>
       </w:pPr>
       <w:r>
+        <w:lastRenderedPageBreak/>
         <w:t xml:space="preserve">I controller che forniscono funzionalità di ricerca avanzata di un’oggetto devono utilizzare l’identificativo </w:t>
       </w:r>
       <w:r>
@@ -26330,7 +26389,6 @@
         <w:t>, al fine di garantire al frame work la possibilità di gestire la view in funzione del content richiesto.</w:t>
       </w:r>
     </w:p>
-    <w:p/>
     <w:p>
       <w:pPr>
         <w:autoSpaceDE w:val="0"/>
@@ -26422,6 +26480,7 @@
         <w:ind w:left="1416" w:firstLine="708"/>
         <w:rPr>
           <w:rFonts w:ascii="Courier New" w:hAnsi="Courier New" w:cs="Courier New"/>
+          <w:color w:val="000000"/>
           <w:sz w:val="20"/>
           <w:szCs w:val="20"/>
         </w:rPr>
@@ -26467,39 +26526,13 @@
         <w:t xml:space="preserve"> CreateController {</w:t>
       </w:r>
     </w:p>
-    <w:p/>
-    <w:p/>
-    <w:p>
-      <w:pPr>
-        <w:numPr>
-          <w:ilvl w:val="0"/>
-          <w:numId w:val="1"/>
-        </w:numPr>
-      </w:pPr>
-      <w:r>
-        <w:t>Nel caso in cui i</w:t>
-      </w:r>
-      <w:r>
-        <w:t>l controller</w:t>
-      </w:r>
-      <w:r>
-        <w:t xml:space="preserve"> </w:t>
-      </w:r>
-      <w:r>
-        <w:t xml:space="preserve">debba fornire </w:t>
-      </w:r>
-      <w:r>
-        <w:t>la maschera di inserimento dati</w:t>
-      </w:r>
-      <w:r>
-        <w:t>, verrà implementato un metodo setupForm (in GET ndr) che dovrà essere utilizzato per l’estrazione di eventuali oggetti dal database che devo essere impiegati per valorizzare campi della maschera (combo box, parametri nascosti).</w:t>
-      </w:r>
-      <w:r>
-        <w:t xml:space="preserve"> La firma di questo metodo </w:t>
-      </w:r>
-      <w:r>
-        <w:t>deve prevedere la restituzione di un’oggetto di tipo ModelAndView, e la ricezione di un commandBean per i paramentri in input.</w:t>
-      </w:r>
+    <w:p>
+      <w:pPr>
+        <w:autoSpaceDE w:val="0"/>
+        <w:autoSpaceDN w:val="0"/>
+        <w:adjustRightInd w:val="0"/>
+        <w:spacing w:after="0" w:line="240" w:lineRule="auto"/>
+      </w:pPr>
     </w:p>
     <w:p>
       <w:pPr>
@@ -26508,6 +26541,121 @@
         <w:adjustRightInd w:val="0"/>
         <w:spacing w:after="0" w:line="240" w:lineRule="auto"/>
         <w:ind w:left="1416" w:firstLine="708"/>
+      </w:pPr>
+    </w:p>
+    <w:p>
+      <w:pPr>
+        <w:numPr>
+          <w:ilvl w:val="0"/>
+          <w:numId w:val="1"/>
+        </w:numPr>
+      </w:pPr>
+      <w:r>
+        <w:t>Nel caso in cui i</w:t>
+      </w:r>
+      <w:r>
+        <w:t>l controller</w:t>
+      </w:r>
+      <w:r>
+        <w:t xml:space="preserve"> </w:t>
+      </w:r>
+      <w:r>
+        <w:t xml:space="preserve">debba fornire </w:t>
+      </w:r>
+      <w:r>
+        <w:t>la maschera di inserimento dati</w:t>
+      </w:r>
+      <w:r>
+        <w:t>, verrà implementato un metodo setupForm (in GET ndr) che dovrà essere utilizzato per l’estrazione di eventuali oggetti dal database che devo essere impiegati per valorizzare campi della maschera (combo box, parametri nascosti).</w:t>
+      </w:r>
+      <w:r>
+        <w:t xml:space="preserve"> La firma di questo metodo </w:t>
+      </w:r>
+      <w:r>
+        <w:t>deve prevedere la restituzione di un’oggetto di tipo ModelAndView, e la ricezione di un commandBean per i paramentri in input.</w:t>
+      </w:r>
+      <w:r>
+        <w:t xml:space="preserve"> Se il form prevede dei campi in input che devono essere preventivamente validati, i campi vanno inseriti in un’appositivo commandBean che si deve chiamare con il suffisso RequestCommand</w:t>
+      </w:r>
+      <w:r>
+        <w:t xml:space="preserve">, questo bean inoltre deve essere impostato specificando l’annotation </w:t>
+      </w:r>
+      <w:r>
+        <w:rPr>
+          <w:rFonts w:ascii="Courier New" w:hAnsi="Courier New" w:cs="Courier New"/>
+          <w:color w:val="646464"/>
+          <w:sz w:val="20"/>
+          <w:szCs w:val="20"/>
+        </w:rPr>
+        <w:t>ModelAttribute</w:t>
+      </w:r>
+      <w:r>
+        <w:rPr>
+          <w:rFonts w:ascii="Courier New" w:hAnsi="Courier New" w:cs="Courier New"/>
+          <w:color w:val="646464"/>
+          <w:sz w:val="20"/>
+          <w:szCs w:val="20"/>
+        </w:rPr>
+        <w:t xml:space="preserve"> </w:t>
+      </w:r>
+      <w:r>
+        <w:t xml:space="preserve">con attribute </w:t>
+      </w:r>
+      <w:r>
+        <w:rPr>
+          <w:rFonts w:ascii="Courier New" w:hAnsi="Courier New" w:cs="Courier New"/>
+          <w:color w:val="2A00FF"/>
+          <w:sz w:val="20"/>
+          <w:szCs w:val="20"/>
+        </w:rPr>
+        <w:t>"</w:t>
+      </w:r>
+      <w:r>
+        <w:rPr>
+          <w:rFonts w:ascii="Courier New" w:hAnsi="Courier New" w:cs="Courier New"/>
+          <w:color w:val="2A00FF"/>
+          <w:sz w:val="20"/>
+          <w:szCs w:val="20"/>
+        </w:rPr>
+        <w:t>request</w:t>
+      </w:r>
+      <w:r>
+        <w:rPr>
+          <w:rFonts w:ascii="Courier New" w:hAnsi="Courier New" w:cs="Courier New"/>
+          <w:color w:val="2A00FF"/>
+          <w:sz w:val="20"/>
+          <w:szCs w:val="20"/>
+        </w:rPr>
+        <w:t>Command"</w:t>
+      </w:r>
+      <w:r>
+        <w:t xml:space="preserve">. Se </w:t>
+      </w:r>
+      <w:r>
+        <w:t xml:space="preserve">la richiesta del form non prevede parametri in ingresso si puo’ passare direttamente il command bean </w:t>
+      </w:r>
+      <w:r>
+        <w:t>usato nel metodo di elaborazione del Form POST</w:t>
+      </w:r>
+      <w:r>
+        <w:t>.</w:t>
+      </w:r>
+    </w:p>
+    <w:p>
+      <w:pPr>
+        <w:ind w:left="720"/>
+      </w:pPr>
+      <w:r>
+        <w:t>Esempio di richiesta form con validazione dei parametri</w:t>
+      </w:r>
+    </w:p>
+    <w:p>
+      <w:pPr>
+        <w:pStyle w:val="Paragrafoelenco"/>
+        <w:autoSpaceDE w:val="0"/>
+        <w:autoSpaceDN w:val="0"/>
+        <w:adjustRightInd w:val="0"/>
+        <w:spacing w:after="0" w:line="240" w:lineRule="auto"/>
         <w:rPr>
           <w:rFonts w:ascii="Courier New" w:hAnsi="Courier New" w:cs="Courier New"/>
           <w:sz w:val="20"/>
@@ -26555,14 +26703,13 @@
     </w:p>
     <w:p>
       <w:pPr>
+        <w:pStyle w:val="Paragrafoelenco"/>
         <w:autoSpaceDE w:val="0"/>
         <w:autoSpaceDN w:val="0"/>
         <w:adjustRightInd w:val="0"/>
         <w:spacing w:after="0" w:line="240" w:lineRule="auto"/>
-        <w:ind w:left="1416" w:firstLine="708"/>
         <w:rPr>
           <w:rFonts w:ascii="Courier New" w:hAnsi="Courier New" w:cs="Courier New"/>
-          <w:color w:val="000000"/>
           <w:sz w:val="20"/>
           <w:szCs w:val="20"/>
         </w:rPr>
@@ -26576,8 +26723,169 @@
           <w:sz w:val="20"/>
           <w:szCs w:val="20"/>
         </w:rPr>
-        <w:t>p</w:t>
-      </w:r>
+        <w:t>public</w:t>
+      </w:r>
+      <w:r>
+        <w:rPr>
+          <w:rFonts w:ascii="Courier New" w:hAnsi="Courier New" w:cs="Courier New"/>
+          <w:color w:val="000000"/>
+          <w:sz w:val="20"/>
+          <w:szCs w:val="20"/>
+        </w:rPr>
+        <w:t xml:space="preserve"> ModelAndView setupForm(</w:t>
+      </w:r>
+      <w:r>
+        <w:rPr>
+          <w:rFonts w:ascii="Courier New" w:hAnsi="Courier New" w:cs="Courier New"/>
+          <w:color w:val="646464"/>
+          <w:sz w:val="20"/>
+          <w:szCs w:val="20"/>
+        </w:rPr>
+        <w:t>@Valid</w:t>
+      </w:r>
+      <w:r>
+        <w:rPr>
+          <w:rFonts w:ascii="Courier New" w:hAnsi="Courier New" w:cs="Courier New"/>
+          <w:color w:val="000000"/>
+          <w:sz w:val="20"/>
+          <w:szCs w:val="20"/>
+        </w:rPr>
+        <w:t xml:space="preserve"> </w:t>
+      </w:r>
+      <w:r>
+        <w:rPr>
+          <w:rFonts w:ascii="Courier New" w:hAnsi="Courier New" w:cs="Courier New"/>
+          <w:color w:val="646464"/>
+          <w:sz w:val="20"/>
+          <w:szCs w:val="20"/>
+        </w:rPr>
+        <w:t>@ModelAttribute</w:t>
+      </w:r>
+      <w:r>
+        <w:rPr>
+          <w:rFonts w:ascii="Courier New" w:hAnsi="Courier New" w:cs="Courier New"/>
+          <w:color w:val="000000"/>
+          <w:sz w:val="20"/>
+          <w:szCs w:val="20"/>
+        </w:rPr>
+        <w:t>(</w:t>
+      </w:r>
+      <w:r>
+        <w:rPr>
+          <w:rFonts w:ascii="Courier New" w:hAnsi="Courier New" w:cs="Courier New"/>
+          <w:color w:val="2A00FF"/>
+          <w:sz w:val="20"/>
+          <w:szCs w:val="20"/>
+        </w:rPr>
+        <w:t>"</w:t>
+      </w:r>
+      <w:r>
+        <w:rPr>
+          <w:rFonts w:ascii="Courier New" w:hAnsi="Courier New" w:cs="Courier New"/>
+          <w:color w:val="2A00FF"/>
+          <w:sz w:val="20"/>
+          <w:szCs w:val="20"/>
+        </w:rPr>
+        <w:t>request</w:t>
+      </w:r>
+      <w:r>
+        <w:rPr>
+          <w:rFonts w:ascii="Courier New" w:hAnsi="Courier New" w:cs="Courier New"/>
+          <w:color w:val="2A00FF"/>
+          <w:sz w:val="20"/>
+          <w:szCs w:val="20"/>
+        </w:rPr>
+        <w:t>Command"</w:t>
+      </w:r>
+      <w:r>
+        <w:rPr>
+          <w:rFonts w:ascii="Courier New" w:hAnsi="Courier New" w:cs="Courier New"/>
+          <w:color w:val="000000"/>
+          <w:sz w:val="20"/>
+          <w:szCs w:val="20"/>
+        </w:rPr>
+        <w:t>) ResetUserPasswordRequestCommand command, BindingResult result) {</w:t>
+      </w:r>
+    </w:p>
+    <w:p>
+      <w:pPr>
+        <w:ind w:left="720"/>
+      </w:pPr>
+    </w:p>
+    <w:p>
+      <w:pPr>
+        <w:ind w:left="720"/>
+      </w:pPr>
+      <w:r>
+        <w:t>Esempio di richiesta form che non prevede parametri in input</w:t>
+      </w:r>
+    </w:p>
+    <w:p>
+      <w:pPr>
+        <w:autoSpaceDE w:val="0"/>
+        <w:autoSpaceDN w:val="0"/>
+        <w:adjustRightInd w:val="0"/>
+        <w:spacing w:after="0" w:line="240" w:lineRule="auto"/>
+        <w:ind w:firstLine="708"/>
+        <w:rPr>
+          <w:rFonts w:ascii="Courier New" w:hAnsi="Courier New" w:cs="Courier New"/>
+          <w:sz w:val="20"/>
+          <w:szCs w:val="20"/>
+        </w:rPr>
+      </w:pPr>
+      <w:r>
+        <w:rPr>
+          <w:rFonts w:ascii="Courier New" w:hAnsi="Courier New" w:cs="Courier New"/>
+          <w:color w:val="646464"/>
+          <w:sz w:val="20"/>
+          <w:szCs w:val="20"/>
+        </w:rPr>
+        <w:t>@RequestMapping</w:t>
+      </w:r>
+      <w:r>
+        <w:rPr>
+          <w:rFonts w:ascii="Courier New" w:hAnsi="Courier New" w:cs="Courier New"/>
+          <w:color w:val="000000"/>
+          <w:sz w:val="20"/>
+          <w:szCs w:val="20"/>
+        </w:rPr>
+        <w:t>(method = RequestMethod.</w:t>
+      </w:r>
+      <w:r>
+        <w:rPr>
+          <w:rFonts w:ascii="Courier New" w:hAnsi="Courier New" w:cs="Courier New"/>
+          <w:i/>
+          <w:iCs/>
+          <w:color w:val="0000C0"/>
+          <w:sz w:val="20"/>
+          <w:szCs w:val="20"/>
+        </w:rPr>
+        <w:t>GET</w:t>
+      </w:r>
+      <w:r>
+        <w:rPr>
+          <w:rFonts w:ascii="Courier New" w:hAnsi="Courier New" w:cs="Courier New"/>
+          <w:color w:val="000000"/>
+          <w:sz w:val="20"/>
+          <w:szCs w:val="20"/>
+        </w:rPr>
+        <w:t>)</w:t>
+      </w:r>
+    </w:p>
+    <w:p>
+      <w:pPr>
+        <w:autoSpaceDE w:val="0"/>
+        <w:autoSpaceDN w:val="0"/>
+        <w:adjustRightInd w:val="0"/>
+        <w:spacing w:after="0" w:line="240" w:lineRule="auto"/>
+        <w:ind w:firstLine="708"/>
+        <w:rPr>
+          <w:rFonts w:ascii="Courier New" w:hAnsi="Courier New" w:cs="Courier New"/>
+          <w:color w:val="000000"/>
+          <w:sz w:val="20"/>
+          <w:szCs w:val="20"/>
+        </w:rPr>
+      </w:pPr>
       <w:r>
         <w:rPr>
           <w:rFonts w:ascii="Courier New" w:hAnsi="Courier New" w:cs="Courier New"/>
@@ -26587,6 +26895,17 @@
           <w:sz w:val="20"/>
           <w:szCs w:val="20"/>
         </w:rPr>
+        <w:t>p</w:t>
+      </w:r>
+      <w:r>
+        <w:rPr>
+          <w:rFonts w:ascii="Courier New" w:hAnsi="Courier New" w:cs="Courier New"/>
+          <w:b/>
+          <w:bCs/>
+          <w:color w:val="7F0055"/>
+          <w:sz w:val="20"/>
+          <w:szCs w:val="20"/>
+        </w:rPr>
         <w:t>ublic</w:t>
       </w:r>
       <w:r>
@@ -26719,7 +27038,7 @@
         <w:autoSpaceDN w:val="0"/>
         <w:adjustRightInd w:val="0"/>
         <w:spacing w:after="0" w:line="240" w:lineRule="auto"/>
-        <w:ind w:left="2124"/>
+        <w:ind w:firstLine="708"/>
         <w:rPr>
           <w:rFonts w:ascii="Courier New" w:hAnsi="Courier New" w:cs="Courier New"/>
           <w:sz w:val="20"/>
@@ -26733,6 +27052,7 @@
           <w:sz w:val="20"/>
           <w:szCs w:val="20"/>
         </w:rPr>
+        <w:lastRenderedPageBreak/>
         <w:t>@RequestMapping</w:t>
       </w:r>
       <w:r>
@@ -26771,7 +27091,7 @@
         <w:autoSpaceDN w:val="0"/>
         <w:adjustRightInd w:val="0"/>
         <w:spacing w:after="0" w:line="240" w:lineRule="auto"/>
-        <w:ind w:left="1416" w:firstLine="708"/>
+        <w:ind w:firstLine="708"/>
         <w:rPr>
           <w:rFonts w:ascii="Courier New" w:hAnsi="Courier New" w:cs="Courier New"/>
           <w:sz w:val="20"/>
@@ -26898,162 +27218,922 @@
       </w:r>
     </w:p>
     <w:p>
-      <w:r>
-        <w:t>Nel caso in cui l’elaborazione necessiti di validazioni logiche, o di integrità, queste devono essere inserite in una classe valida</w:t>
-      </w:r>
-      <w:r>
-        <w:t>tor specifica per il controller (si rimanda al paragrafo del package org.medici.docsources.validators)</w:t>
-      </w:r>
-      <w:r>
-        <w:t>, e tale classe deve essere iniettata nel controller media</w:t>
-      </w:r>
-      <w:r>
-        <w:t>nte autowiring.</w:t>
-      </w:r>
-    </w:p>
-    <w:p/>
-    <w:p>
-      <w:pPr>
-        <w:pStyle w:val="Titolo3"/>
-      </w:pPr>
-      <w:bookmarkStart w:id="55" w:name="_Toc273913201"/>
-      <w:r>
-        <w:t>org.medici.docsources.</w:t>
-      </w:r>
-      <w:r>
-        <w:t>controller.docbase</w:t>
-      </w:r>
-      <w:bookmarkEnd w:id="55"/>
-    </w:p>
-    <w:p>
-      <w:r>
-        <w:t xml:space="preserve">In questo package sono memorizzati tutti i controller preposti alla ricezione delle richieste inerenti </w:t>
-      </w:r>
-      <w:r>
-        <w:t xml:space="preserve">al sotto modulo doc (document </w:t>
-      </w:r>
-      <w:r>
-        <w:rPr>
-          <w:i/>
-        </w:rPr>
-        <w:t>ndr</w:t>
-      </w:r>
-      <w:r>
-        <w:t>) del modulo dataentry.</w:t>
-      </w:r>
-    </w:p>
-    <w:p/>
-    <w:p>
-      <w:pPr>
-        <w:pStyle w:val="Titolo3"/>
-      </w:pPr>
-      <w:bookmarkStart w:id="56" w:name="_Toc273913202"/>
-      <w:r>
-        <w:t>org.medici.docsources.</w:t>
-      </w:r>
-      <w:r>
-        <w:t>controller.geobase</w:t>
-      </w:r>
-      <w:bookmarkEnd w:id="56"/>
-    </w:p>
-    <w:p>
-      <w:r>
-        <w:t xml:space="preserve">In questo package sono memorizzati tutti i controller preposti alla ricezione delle richieste inerenti al sotto modulo geo (geographic </w:t>
-      </w:r>
-      <w:r>
-        <w:rPr>
-          <w:i/>
-        </w:rPr>
-        <w:t>ndr</w:t>
-      </w:r>
-      <w:r>
-        <w:t>) del modulo dataentry.</w:t>
-      </w:r>
-    </w:p>
-    <w:p/>
-    <w:p>
-      <w:pPr>
-        <w:pStyle w:val="Titolo3"/>
-      </w:pPr>
-      <w:bookmarkStart w:id="57" w:name="_Toc273913203"/>
-      <w:r>
-        <w:t>org.medici.docsources.</w:t>
-      </w:r>
-      <w:r>
-        <w:t>controller.peoplebase</w:t>
-      </w:r>
-      <w:bookmarkEnd w:id="57"/>
-    </w:p>
-    <w:p>
-      <w:r>
-        <w:t>In questo package sono memorizzati tutti i controller preposti alla ricezione delle richieste inerenti al sotto modulo people del modulo dataentry.</w:t>
-      </w:r>
-    </w:p>
-    <w:p/>
-    <w:p>
-      <w:pPr>
-        <w:pStyle w:val="Titolo3"/>
-      </w:pPr>
-      <w:bookmarkStart w:id="58" w:name="_Toc273913204"/>
-      <w:r>
-        <w:t>org.medici.docsources.</w:t>
-      </w:r>
-      <w:r>
-        <w:t>controller.user</w:t>
-      </w:r>
-      <w:bookmarkEnd w:id="58"/>
-    </w:p>
-    <w:p>
-      <w:r>
-        <w:t>In questo package sono memorizzati tutti i controller preposti alla ricezione delle richieste inerenti all’anagrafica utente.</w:t>
-      </w:r>
-    </w:p>
-    <w:p>
-      <w:r>
-        <w:t xml:space="preserve">Ad oggi sono stati sviluppati </w:t>
-      </w:r>
-      <w:r>
-        <w:t xml:space="preserve">(non tutti sono funzionanti, alcuni sono solo in formato scheletro) </w:t>
-      </w:r>
-      <w:r>
-        <w:t>i seguenti controller :</w:t>
-      </w:r>
-    </w:p>
-    <w:p>
-      <w:pPr>
+      <w:pPr>
+        <w:pStyle w:val="Paragrafoelenco"/>
         <w:numPr>
           <w:ilvl w:val="0"/>
           <w:numId w:val="1"/>
         </w:numPr>
       </w:pPr>
       <w:r>
-        <w:t>AjaxController</w:t>
-      </w:r>
-      <w:r>
-        <w:t xml:space="preserve">, </w:t>
-      </w:r>
-      <w:r>
-        <w:t xml:space="preserve">controller per l’eleborazioni di richieste </w:t>
-      </w:r>
-      <w:r>
-        <w:t>delle componenti applicative ajax</w:t>
-      </w:r>
-    </w:p>
-    <w:p>
-      <w:pPr>
+        <w:t>Se un controller referenzia il validator per l’elaborazione del form, il validator andrà definito con un autowiring di questo tipo :</w:t>
+      </w:r>
+    </w:p>
+    <w:p>
+      <w:pPr>
+        <w:pStyle w:val="Paragrafoelenco"/>
+      </w:pPr>
+    </w:p>
+    <w:p>
+      <w:pPr>
+        <w:autoSpaceDE w:val="0"/>
+        <w:autoSpaceDN w:val="0"/>
+        <w:adjustRightInd w:val="0"/>
+        <w:spacing w:after="0" w:line="240" w:lineRule="auto"/>
+        <w:rPr>
+          <w:rFonts w:ascii="Courier New" w:hAnsi="Courier New" w:cs="Courier New"/>
+          <w:sz w:val="20"/>
+          <w:szCs w:val="20"/>
+        </w:rPr>
+      </w:pPr>
+      <w:r>
+        <w:rPr>
+          <w:rFonts w:ascii="Courier New" w:hAnsi="Courier New" w:cs="Courier New"/>
+          <w:color w:val="000000"/>
+          <w:sz w:val="20"/>
+          <w:szCs w:val="20"/>
+        </w:rPr>
+        <w:tab/>
+      </w:r>
+      <w:r>
+        <w:rPr>
+          <w:rFonts w:ascii="Courier New" w:hAnsi="Courier New" w:cs="Courier New"/>
+          <w:color w:val="646464"/>
+          <w:sz w:val="20"/>
+          <w:szCs w:val="20"/>
+        </w:rPr>
+        <w:t>@Autowired</w:t>
+      </w:r>
+      <w:r>
+        <w:rPr>
+          <w:rFonts w:ascii="Courier New" w:hAnsi="Courier New" w:cs="Courier New"/>
+          <w:color w:val="000000"/>
+          <w:sz w:val="20"/>
+          <w:szCs w:val="20"/>
+        </w:rPr>
+        <w:t xml:space="preserve">(required = </w:t>
+      </w:r>
+      <w:r>
+        <w:rPr>
+          <w:rFonts w:ascii="Courier New" w:hAnsi="Courier New" w:cs="Courier New"/>
+          <w:b/>
+          <w:bCs/>
+          <w:color w:val="7F0055"/>
+          <w:sz w:val="20"/>
+          <w:szCs w:val="20"/>
+        </w:rPr>
+        <w:t>false</w:t>
+      </w:r>
+      <w:r>
+        <w:rPr>
+          <w:rFonts w:ascii="Courier New" w:hAnsi="Courier New" w:cs="Courier New"/>
+          <w:color w:val="000000"/>
+          <w:sz w:val="20"/>
+          <w:szCs w:val="20"/>
+        </w:rPr>
+        <w:t>)</w:t>
+      </w:r>
+    </w:p>
+    <w:p>
+      <w:pPr>
+        <w:autoSpaceDE w:val="0"/>
+        <w:autoSpaceDN w:val="0"/>
+        <w:adjustRightInd w:val="0"/>
+        <w:spacing w:after="0" w:line="240" w:lineRule="auto"/>
+        <w:rPr>
+          <w:rFonts w:ascii="Courier New" w:hAnsi="Courier New" w:cs="Courier New"/>
+          <w:sz w:val="20"/>
+          <w:szCs w:val="20"/>
+        </w:rPr>
+      </w:pPr>
+      <w:r>
+        <w:rPr>
+          <w:rFonts w:ascii="Courier New" w:hAnsi="Courier New" w:cs="Courier New"/>
+          <w:color w:val="000000"/>
+          <w:sz w:val="20"/>
+          <w:szCs w:val="20"/>
+        </w:rPr>
+        <w:tab/>
+      </w:r>
+      <w:r>
+        <w:rPr>
+          <w:rFonts w:ascii="Courier New" w:hAnsi="Courier New" w:cs="Courier New"/>
+          <w:color w:val="646464"/>
+          <w:sz w:val="20"/>
+          <w:szCs w:val="20"/>
+        </w:rPr>
+        <w:t>@Qualifier</w:t>
+      </w:r>
+      <w:r>
+        <w:rPr>
+          <w:rFonts w:ascii="Courier New" w:hAnsi="Courier New" w:cs="Courier New"/>
+          <w:color w:val="000000"/>
+          <w:sz w:val="20"/>
+          <w:szCs w:val="20"/>
+        </w:rPr>
+        <w:t>(</w:t>
+      </w:r>
+      <w:r>
+        <w:rPr>
+          <w:rFonts w:ascii="Courier New" w:hAnsi="Courier New" w:cs="Courier New"/>
+          <w:color w:val="2A00FF"/>
+          <w:sz w:val="20"/>
+          <w:szCs w:val="20"/>
+        </w:rPr>
+        <w:t>"createUserValidator"</w:t>
+      </w:r>
+      <w:r>
+        <w:rPr>
+          <w:rFonts w:ascii="Courier New" w:hAnsi="Courier New" w:cs="Courier New"/>
+          <w:color w:val="000000"/>
+          <w:sz w:val="20"/>
+          <w:szCs w:val="20"/>
+        </w:rPr>
+        <w:t>)</w:t>
+      </w:r>
+    </w:p>
+    <w:p>
+      <w:pPr>
+        <w:autoSpaceDE w:val="0"/>
+        <w:autoSpaceDN w:val="0"/>
+        <w:adjustRightInd w:val="0"/>
+        <w:spacing w:after="0" w:line="240" w:lineRule="auto"/>
+        <w:rPr>
+          <w:rFonts w:ascii="Courier New" w:hAnsi="Courier New" w:cs="Courier New"/>
+          <w:color w:val="000000"/>
+          <w:sz w:val="20"/>
+          <w:szCs w:val="20"/>
+        </w:rPr>
+      </w:pPr>
+      <w:r>
+        <w:rPr>
+          <w:rFonts w:ascii="Courier New" w:hAnsi="Courier New" w:cs="Courier New"/>
+          <w:color w:val="000000"/>
+          <w:sz w:val="20"/>
+          <w:szCs w:val="20"/>
+        </w:rPr>
+        <w:tab/>
+      </w:r>
+      <w:r>
+        <w:rPr>
+          <w:rFonts w:ascii="Courier New" w:hAnsi="Courier New" w:cs="Courier New"/>
+          <w:b/>
+          <w:bCs/>
+          <w:color w:val="7F0055"/>
+          <w:sz w:val="20"/>
+          <w:szCs w:val="20"/>
+        </w:rPr>
+        <w:t>private</w:t>
+      </w:r>
+      <w:r>
+        <w:rPr>
+          <w:rFonts w:ascii="Courier New" w:hAnsi="Courier New" w:cs="Courier New"/>
+          <w:color w:val="000000"/>
+          <w:sz w:val="20"/>
+          <w:szCs w:val="20"/>
+        </w:rPr>
+        <w:t xml:space="preserve"> Validator </w:t>
+      </w:r>
+      <w:r>
+        <w:rPr>
+          <w:rFonts w:ascii="Courier New" w:hAnsi="Courier New" w:cs="Courier New"/>
+          <w:color w:val="0000C0"/>
+          <w:sz w:val="20"/>
+          <w:szCs w:val="20"/>
+        </w:rPr>
+        <w:t>validator</w:t>
+      </w:r>
+      <w:r>
+        <w:rPr>
+          <w:rFonts w:ascii="Courier New" w:hAnsi="Courier New" w:cs="Courier New"/>
+          <w:color w:val="000000"/>
+          <w:sz w:val="20"/>
+          <w:szCs w:val="20"/>
+        </w:rPr>
+        <w:t>;</w:t>
+      </w:r>
+    </w:p>
+    <w:p>
+      <w:pPr>
+        <w:autoSpaceDE w:val="0"/>
+        <w:autoSpaceDN w:val="0"/>
+        <w:adjustRightInd w:val="0"/>
+        <w:spacing w:after="0" w:line="240" w:lineRule="auto"/>
+        <w:rPr>
+          <w:rFonts w:ascii="Courier New" w:hAnsi="Courier New" w:cs="Courier New"/>
+          <w:color w:val="000000"/>
+          <w:sz w:val="20"/>
+          <w:szCs w:val="20"/>
+        </w:rPr>
+      </w:pPr>
+    </w:p>
+    <w:p>
+      <w:pPr>
+        <w:autoSpaceDE w:val="0"/>
+        <w:autoSpaceDN w:val="0"/>
+        <w:adjustRightInd w:val="0"/>
+        <w:spacing w:after="0" w:line="240" w:lineRule="auto"/>
+      </w:pPr>
+      <w:r>
+        <w:rPr>
+          <w:rFonts w:ascii="Courier New" w:hAnsi="Courier New" w:cs="Courier New"/>
+          <w:color w:val="000000"/>
+          <w:sz w:val="20"/>
+          <w:szCs w:val="20"/>
+        </w:rPr>
+        <w:tab/>
+      </w:r>
+      <w:r>
+        <w:t xml:space="preserve">Il validator dovrà essere logicamente definito con questo id nel file di configurazione dei validators </w:t>
+      </w:r>
+    </w:p>
+    <w:p>
+      <w:pPr>
+        <w:autoSpaceDE w:val="0"/>
+        <w:autoSpaceDN w:val="0"/>
+        <w:adjustRightInd w:val="0"/>
+        <w:spacing w:after="0" w:line="240" w:lineRule="auto"/>
+        <w:ind w:firstLine="708"/>
+      </w:pPr>
+      <w:r>
+        <w:t xml:space="preserve">applicativi. </w:t>
+      </w:r>
+    </w:p>
+    <w:p>
+      <w:pPr>
+        <w:autoSpaceDE w:val="0"/>
+        <w:autoSpaceDN w:val="0"/>
+        <w:adjustRightInd w:val="0"/>
+        <w:spacing w:after="0" w:line="240" w:lineRule="auto"/>
+      </w:pPr>
+    </w:p>
+    <w:p>
+      <w:pPr>
+        <w:pStyle w:val="Paragrafoelenco"/>
         <w:numPr>
           <w:ilvl w:val="0"/>
           <w:numId w:val="1"/>
         </w:numPr>
       </w:pPr>
       <w:r>
-        <w:t>CreateUserController</w:t>
-      </w:r>
-      <w:r>
-        <w:t xml:space="preserve">, </w:t>
-      </w:r>
-      <w:r>
-        <w:t>Controller per la creazione di un utente, funzionalità amministrativa</w:t>
+        <w:t>Se un controller referenzia sia il validator per l’elaborazione del form che quello di richiesta form, i due validators andranno definiti con un autowiring di questo tipo :</w:t>
+      </w:r>
+    </w:p>
+    <w:p>
+      <w:pPr>
+        <w:pStyle w:val="Paragrafoelenco"/>
+      </w:pPr>
+    </w:p>
+    <w:p>
+      <w:pPr>
+        <w:autoSpaceDE w:val="0"/>
+        <w:autoSpaceDN w:val="0"/>
+        <w:adjustRightInd w:val="0"/>
+        <w:spacing w:after="0" w:line="240" w:lineRule="auto"/>
+        <w:rPr>
+          <w:rFonts w:ascii="Courier New" w:hAnsi="Courier New" w:cs="Courier New"/>
+          <w:sz w:val="20"/>
+          <w:szCs w:val="20"/>
+        </w:rPr>
+      </w:pPr>
+      <w:r>
+        <w:rPr>
+          <w:rFonts w:ascii="Courier New" w:hAnsi="Courier New" w:cs="Courier New"/>
+          <w:color w:val="000000"/>
+          <w:sz w:val="20"/>
+          <w:szCs w:val="20"/>
+        </w:rPr>
+        <w:tab/>
+      </w:r>
+      <w:r>
+        <w:rPr>
+          <w:rFonts w:ascii="Courier New" w:hAnsi="Courier New" w:cs="Courier New"/>
+          <w:color w:val="646464"/>
+          <w:sz w:val="20"/>
+          <w:szCs w:val="20"/>
+        </w:rPr>
+        <w:t>@Autowired</w:t>
+      </w:r>
+      <w:r>
+        <w:rPr>
+          <w:rFonts w:ascii="Courier New" w:hAnsi="Courier New" w:cs="Courier New"/>
+          <w:color w:val="000000"/>
+          <w:sz w:val="20"/>
+          <w:szCs w:val="20"/>
+        </w:rPr>
+        <w:t xml:space="preserve">(required = </w:t>
+      </w:r>
+      <w:r>
+        <w:rPr>
+          <w:rFonts w:ascii="Courier New" w:hAnsi="Courier New" w:cs="Courier New"/>
+          <w:b/>
+          <w:bCs/>
+          <w:color w:val="7F0055"/>
+          <w:sz w:val="20"/>
+          <w:szCs w:val="20"/>
+        </w:rPr>
+        <w:t>false</w:t>
+      </w:r>
+      <w:r>
+        <w:rPr>
+          <w:rFonts w:ascii="Courier New" w:hAnsi="Courier New" w:cs="Courier New"/>
+          <w:color w:val="000000"/>
+          <w:sz w:val="20"/>
+          <w:szCs w:val="20"/>
+        </w:rPr>
+        <w:t>)</w:t>
+      </w:r>
+    </w:p>
+    <w:p>
+      <w:pPr>
+        <w:autoSpaceDE w:val="0"/>
+        <w:autoSpaceDN w:val="0"/>
+        <w:adjustRightInd w:val="0"/>
+        <w:spacing w:after="0" w:line="240" w:lineRule="auto"/>
+        <w:rPr>
+          <w:rFonts w:ascii="Courier New" w:hAnsi="Courier New" w:cs="Courier New"/>
+          <w:sz w:val="20"/>
+          <w:szCs w:val="20"/>
+        </w:rPr>
+      </w:pPr>
+      <w:r>
+        <w:rPr>
+          <w:rFonts w:ascii="Courier New" w:hAnsi="Courier New" w:cs="Courier New"/>
+          <w:color w:val="000000"/>
+          <w:sz w:val="20"/>
+          <w:szCs w:val="20"/>
+        </w:rPr>
+        <w:tab/>
+      </w:r>
+      <w:r>
+        <w:rPr>
+          <w:rFonts w:ascii="Courier New" w:hAnsi="Courier New" w:cs="Courier New"/>
+          <w:color w:val="646464"/>
+          <w:sz w:val="20"/>
+          <w:szCs w:val="20"/>
+        </w:rPr>
+        <w:t>@Qualifier</w:t>
+      </w:r>
+      <w:r>
+        <w:rPr>
+          <w:rFonts w:ascii="Courier New" w:hAnsi="Courier New" w:cs="Courier New"/>
+          <w:color w:val="000000"/>
+          <w:sz w:val="20"/>
+          <w:szCs w:val="20"/>
+        </w:rPr>
+        <w:t>(</w:t>
+      </w:r>
+      <w:r>
+        <w:rPr>
+          <w:rFonts w:ascii="Courier New" w:hAnsi="Courier New" w:cs="Courier New"/>
+          <w:color w:val="2A00FF"/>
+          <w:sz w:val="20"/>
+          <w:szCs w:val="20"/>
+        </w:rPr>
+        <w:t>"resetUserPasswordRequestValidator"</w:t>
+      </w:r>
+      <w:r>
+        <w:rPr>
+          <w:rFonts w:ascii="Courier New" w:hAnsi="Courier New" w:cs="Courier New"/>
+          <w:color w:val="000000"/>
+          <w:sz w:val="20"/>
+          <w:szCs w:val="20"/>
+        </w:rPr>
+        <w:t>)</w:t>
+      </w:r>
+    </w:p>
+    <w:p>
+      <w:pPr>
+        <w:autoSpaceDE w:val="0"/>
+        <w:autoSpaceDN w:val="0"/>
+        <w:adjustRightInd w:val="0"/>
+        <w:spacing w:after="0" w:line="240" w:lineRule="auto"/>
+        <w:rPr>
+          <w:rFonts w:ascii="Courier New" w:hAnsi="Courier New" w:cs="Courier New"/>
+          <w:sz w:val="20"/>
+          <w:szCs w:val="20"/>
+        </w:rPr>
+      </w:pPr>
+      <w:r>
+        <w:rPr>
+          <w:rFonts w:ascii="Courier New" w:hAnsi="Courier New" w:cs="Courier New"/>
+          <w:color w:val="000000"/>
+          <w:sz w:val="20"/>
+          <w:szCs w:val="20"/>
+        </w:rPr>
+        <w:tab/>
+      </w:r>
+      <w:r>
+        <w:rPr>
+          <w:rFonts w:ascii="Courier New" w:hAnsi="Courier New" w:cs="Courier New"/>
+          <w:b/>
+          <w:bCs/>
+          <w:color w:val="7F0055"/>
+          <w:sz w:val="20"/>
+          <w:szCs w:val="20"/>
+        </w:rPr>
+        <w:t>private</w:t>
+      </w:r>
+      <w:r>
+        <w:rPr>
+          <w:rFonts w:ascii="Courier New" w:hAnsi="Courier New" w:cs="Courier New"/>
+          <w:color w:val="000000"/>
+          <w:sz w:val="20"/>
+          <w:szCs w:val="20"/>
+        </w:rPr>
+        <w:t xml:space="preserve"> Validator </w:t>
+      </w:r>
+      <w:r>
+        <w:rPr>
+          <w:rFonts w:ascii="Courier New" w:hAnsi="Courier New" w:cs="Courier New"/>
+          <w:color w:val="0000C0"/>
+          <w:sz w:val="20"/>
+          <w:szCs w:val="20"/>
+        </w:rPr>
+        <w:t>requestValidator</w:t>
+      </w:r>
+      <w:r>
+        <w:rPr>
+          <w:rFonts w:ascii="Courier New" w:hAnsi="Courier New" w:cs="Courier New"/>
+          <w:color w:val="000000"/>
+          <w:sz w:val="20"/>
+          <w:szCs w:val="20"/>
+        </w:rPr>
+        <w:t>;</w:t>
+      </w:r>
+    </w:p>
+    <w:p>
+      <w:pPr>
+        <w:autoSpaceDE w:val="0"/>
+        <w:autoSpaceDN w:val="0"/>
+        <w:adjustRightInd w:val="0"/>
+        <w:spacing w:after="0" w:line="240" w:lineRule="auto"/>
+        <w:rPr>
+          <w:rFonts w:ascii="Courier New" w:hAnsi="Courier New" w:cs="Courier New"/>
+          <w:color w:val="646464"/>
+          <w:sz w:val="20"/>
+          <w:szCs w:val="20"/>
+        </w:rPr>
+      </w:pPr>
+    </w:p>
+    <w:p>
+      <w:pPr>
+        <w:autoSpaceDE w:val="0"/>
+        <w:autoSpaceDN w:val="0"/>
+        <w:adjustRightInd w:val="0"/>
+        <w:spacing w:after="0" w:line="240" w:lineRule="auto"/>
+        <w:ind w:firstLine="708"/>
+        <w:rPr>
+          <w:rFonts w:ascii="Courier New" w:hAnsi="Courier New" w:cs="Courier New"/>
+          <w:sz w:val="20"/>
+          <w:szCs w:val="20"/>
+        </w:rPr>
+      </w:pPr>
+      <w:r>
+        <w:rPr>
+          <w:rFonts w:ascii="Courier New" w:hAnsi="Courier New" w:cs="Courier New"/>
+          <w:color w:val="646464"/>
+          <w:sz w:val="20"/>
+          <w:szCs w:val="20"/>
+        </w:rPr>
+        <w:t>@Autowired</w:t>
+      </w:r>
+      <w:r>
+        <w:rPr>
+          <w:rFonts w:ascii="Courier New" w:hAnsi="Courier New" w:cs="Courier New"/>
+          <w:color w:val="000000"/>
+          <w:sz w:val="20"/>
+          <w:szCs w:val="20"/>
+        </w:rPr>
+        <w:t xml:space="preserve">(required = </w:t>
+      </w:r>
+      <w:r>
+        <w:rPr>
+          <w:rFonts w:ascii="Courier New" w:hAnsi="Courier New" w:cs="Courier New"/>
+          <w:b/>
+          <w:bCs/>
+          <w:color w:val="7F0055"/>
+          <w:sz w:val="20"/>
+          <w:szCs w:val="20"/>
+        </w:rPr>
+        <w:t>false</w:t>
+      </w:r>
+      <w:r>
+        <w:rPr>
+          <w:rFonts w:ascii="Courier New" w:hAnsi="Courier New" w:cs="Courier New"/>
+          <w:color w:val="000000"/>
+          <w:sz w:val="20"/>
+          <w:szCs w:val="20"/>
+        </w:rPr>
+        <w:t>)</w:t>
+      </w:r>
+    </w:p>
+    <w:p>
+      <w:pPr>
+        <w:autoSpaceDE w:val="0"/>
+        <w:autoSpaceDN w:val="0"/>
+        <w:adjustRightInd w:val="0"/>
+        <w:spacing w:after="0" w:line="240" w:lineRule="auto"/>
+        <w:rPr>
+          <w:rFonts w:ascii="Courier New" w:hAnsi="Courier New" w:cs="Courier New"/>
+          <w:sz w:val="20"/>
+          <w:szCs w:val="20"/>
+        </w:rPr>
+      </w:pPr>
+      <w:r>
+        <w:rPr>
+          <w:rFonts w:ascii="Courier New" w:hAnsi="Courier New" w:cs="Courier New"/>
+          <w:color w:val="000000"/>
+          <w:sz w:val="20"/>
+          <w:szCs w:val="20"/>
+        </w:rPr>
+        <w:tab/>
+      </w:r>
+      <w:r>
+        <w:rPr>
+          <w:rFonts w:ascii="Courier New" w:hAnsi="Courier New" w:cs="Courier New"/>
+          <w:color w:val="646464"/>
+          <w:sz w:val="20"/>
+          <w:szCs w:val="20"/>
+        </w:rPr>
+        <w:t>@Qualifier</w:t>
+      </w:r>
+      <w:r>
+        <w:rPr>
+          <w:rFonts w:ascii="Courier New" w:hAnsi="Courier New" w:cs="Courier New"/>
+          <w:color w:val="000000"/>
+          <w:sz w:val="20"/>
+          <w:szCs w:val="20"/>
+        </w:rPr>
+        <w:t>(</w:t>
+      </w:r>
+      <w:r>
+        <w:rPr>
+          <w:rFonts w:ascii="Courier New" w:hAnsi="Courier New" w:cs="Courier New"/>
+          <w:color w:val="2A00FF"/>
+          <w:sz w:val="20"/>
+          <w:szCs w:val="20"/>
+        </w:rPr>
+        <w:t>"resetUserPasswordValidator"</w:t>
+      </w:r>
+      <w:r>
+        <w:rPr>
+          <w:rFonts w:ascii="Courier New" w:hAnsi="Courier New" w:cs="Courier New"/>
+          <w:color w:val="000000"/>
+          <w:sz w:val="20"/>
+          <w:szCs w:val="20"/>
+        </w:rPr>
+        <w:t>)</w:t>
+      </w:r>
+    </w:p>
+    <w:p>
+      <w:pPr>
+        <w:autoSpaceDE w:val="0"/>
+        <w:autoSpaceDN w:val="0"/>
+        <w:adjustRightInd w:val="0"/>
+        <w:spacing w:after="0" w:line="240" w:lineRule="auto"/>
+        <w:rPr>
+          <w:rFonts w:ascii="Courier New" w:hAnsi="Courier New" w:cs="Courier New"/>
+          <w:sz w:val="20"/>
+          <w:szCs w:val="20"/>
+        </w:rPr>
+      </w:pPr>
+      <w:r>
+        <w:rPr>
+          <w:rFonts w:ascii="Courier New" w:hAnsi="Courier New" w:cs="Courier New"/>
+          <w:color w:val="000000"/>
+          <w:sz w:val="20"/>
+          <w:szCs w:val="20"/>
+        </w:rPr>
+        <w:tab/>
+      </w:r>
+      <w:r>
+        <w:rPr>
+          <w:rFonts w:ascii="Courier New" w:hAnsi="Courier New" w:cs="Courier New"/>
+          <w:b/>
+          <w:bCs/>
+          <w:color w:val="7F0055"/>
+          <w:sz w:val="20"/>
+          <w:szCs w:val="20"/>
+        </w:rPr>
+        <w:t>private</w:t>
+      </w:r>
+      <w:r>
+        <w:rPr>
+          <w:rFonts w:ascii="Courier New" w:hAnsi="Courier New" w:cs="Courier New"/>
+          <w:color w:val="000000"/>
+          <w:sz w:val="20"/>
+          <w:szCs w:val="20"/>
+        </w:rPr>
+        <w:t xml:space="preserve"> Validator </w:t>
+      </w:r>
+      <w:r>
+        <w:rPr>
+          <w:rFonts w:ascii="Courier New" w:hAnsi="Courier New" w:cs="Courier New"/>
+          <w:color w:val="0000C0"/>
+          <w:sz w:val="20"/>
+          <w:szCs w:val="20"/>
+        </w:rPr>
+        <w:t>validator</w:t>
+      </w:r>
+      <w:r>
+        <w:rPr>
+          <w:rFonts w:ascii="Courier New" w:hAnsi="Courier New" w:cs="Courier New"/>
+          <w:color w:val="000000"/>
+          <w:sz w:val="20"/>
+          <w:szCs w:val="20"/>
+        </w:rPr>
+        <w:t>;</w:t>
+      </w:r>
+    </w:p>
+    <w:p>
+      <w:pPr>
+        <w:autoSpaceDE w:val="0"/>
+        <w:autoSpaceDN w:val="0"/>
+        <w:adjustRightInd w:val="0"/>
+        <w:spacing w:after="0" w:line="240" w:lineRule="auto"/>
+        <w:rPr>
+          <w:rFonts w:ascii="Courier New" w:hAnsi="Courier New" w:cs="Courier New"/>
+          <w:color w:val="000000"/>
+          <w:sz w:val="20"/>
+          <w:szCs w:val="20"/>
+        </w:rPr>
+      </w:pPr>
+    </w:p>
+    <w:p>
+      <w:pPr>
+        <w:autoSpaceDE w:val="0"/>
+        <w:autoSpaceDN w:val="0"/>
+        <w:adjustRightInd w:val="0"/>
+        <w:spacing w:after="0" w:line="240" w:lineRule="auto"/>
+      </w:pPr>
+      <w:r>
+        <w:rPr>
+          <w:rFonts w:ascii="Courier New" w:hAnsi="Courier New" w:cs="Courier New"/>
+          <w:color w:val="000000"/>
+          <w:sz w:val="20"/>
+          <w:szCs w:val="20"/>
+        </w:rPr>
+        <w:tab/>
+      </w:r>
+      <w:r>
+        <w:t>I</w:t>
+      </w:r>
+      <w:r>
+        <w:t xml:space="preserve"> due </w:t>
+      </w:r>
+      <w:r>
+        <w:t xml:space="preserve">validator </w:t>
+      </w:r>
+      <w:r>
+        <w:t xml:space="preserve">dovranno </w:t>
+      </w:r>
+      <w:r>
+        <w:t xml:space="preserve">essere logicamente definito con questo id nel file di configurazione dei </w:t>
+      </w:r>
+    </w:p>
+    <w:p>
+      <w:pPr>
+        <w:autoSpaceDE w:val="0"/>
+        <w:autoSpaceDN w:val="0"/>
+        <w:adjustRightInd w:val="0"/>
+        <w:spacing w:after="0" w:line="240" w:lineRule="auto"/>
+        <w:ind w:firstLine="708"/>
+      </w:pPr>
+      <w:r>
+        <w:t xml:space="preserve">validators applicativi. </w:t>
+      </w:r>
+    </w:p>
+    <w:p>
+      <w:pPr>
+        <w:autoSpaceDE w:val="0"/>
+        <w:autoSpaceDN w:val="0"/>
+        <w:adjustRightInd w:val="0"/>
+        <w:spacing w:after="0" w:line="240" w:lineRule="auto"/>
+      </w:pPr>
+    </w:p>
+    <w:p>
+      <w:pPr>
+        <w:autoSpaceDE w:val="0"/>
+        <w:autoSpaceDN w:val="0"/>
+        <w:adjustRightInd w:val="0"/>
+        <w:spacing w:after="0" w:line="240" w:lineRule="auto"/>
+      </w:pPr>
+    </w:p>
+    <w:p>
+      <w:r>
+        <w:t>Nel caso in cui l’elaborazione necessiti di validazioni logiche, o di integrità, queste devono essere inserite in una classe valida</w:t>
+      </w:r>
+      <w:r>
+        <w:t>tor specifica per il controller (si rimanda al paragrafo del package org.medici.docsources.validators)</w:t>
+      </w:r>
+      <w:r>
+        <w:t>, e tale classe deve essere iniettata nel controller media</w:t>
+      </w:r>
+      <w:r>
+        <w:t>nte autowiring.</w:t>
+      </w:r>
+    </w:p>
+    <w:p>
+      <w:pPr>
+        <w:rPr>
+          <w:b/>
+          <w:u w:val="single"/>
+        </w:rPr>
+      </w:pPr>
+      <w:r>
+        <w:rPr>
+          <w:b/>
+          <w:u w:val="single"/>
+        </w:rPr>
+        <w:t xml:space="preserve">Quando si utilizza un validator, al fine di permettere a Spring l’esecuzione del corretto flusso, è necessario inserire l’attributo @Valid sul </w:t>
+      </w:r>
+      <w:r>
+        <w:rPr>
+          <w:b/>
+          <w:u w:val="single"/>
+        </w:rPr>
+        <w:t xml:space="preserve">command bean che deve essere inoltre sempre agganciato all’MVC mediante l’annontation </w:t>
+      </w:r>
+      <w:r>
+        <w:rPr>
+          <w:rFonts w:ascii="Courier New" w:hAnsi="Courier New" w:cs="Courier New"/>
+          <w:b/>
+          <w:color w:val="646464"/>
+          <w:sz w:val="20"/>
+          <w:szCs w:val="20"/>
+          <w:u w:val="single"/>
+        </w:rPr>
+        <w:t>@ModelAttribute</w:t>
+      </w:r>
+      <w:r>
+        <w:rPr>
+          <w:b/>
+          <w:u w:val="single"/>
+        </w:rPr>
+        <w:t xml:space="preserve"> ,</w:t>
+      </w:r>
+      <w:r>
+        <w:rPr>
+          <w:rFonts w:ascii="Courier New" w:hAnsi="Courier New" w:cs="Courier New"/>
+          <w:b/>
+          <w:color w:val="646464"/>
+          <w:sz w:val="20"/>
+          <w:szCs w:val="20"/>
+          <w:u w:val="single"/>
+        </w:rPr>
+        <w:t xml:space="preserve"> </w:t>
+      </w:r>
+      <w:r>
+        <w:rPr>
+          <w:b/>
+          <w:u w:val="single"/>
+        </w:rPr>
+        <w:t>è inoltre indispensabile il passaggio dell’oggetto BindingResult per poter recuperare nella View i messaggi di errore di validazione. Se si definisce l’attribute di modello come @Valid è obbligatorio passare il parametro subito dopo il command altrimenti non sarà possibile recuperare i messaggi</w:t>
+      </w:r>
+      <w:r>
+        <w:rPr>
+          <w:b/>
+          <w:u w:val="single"/>
+        </w:rPr>
+        <w:t xml:space="preserve">. Il recupero dei messaggi lato View, puo’ essere fatto in automatico definendo nel codice il tag </w:t>
+      </w:r>
+      <w:r>
+        <w:rPr>
+          <w:b/>
+          <w:u w:val="single"/>
+        </w:rPr>
+        <w:t>&lt;form:form method="post"&gt;</w:t>
+      </w:r>
+      <w:r>
+        <w:rPr>
+          <w:b/>
+          <w:u w:val="single"/>
+        </w:rPr>
+        <w:t xml:space="preserve"> e recuperando all’interno i vari </w:t>
+      </w:r>
+      <w:r>
+        <w:rPr>
+          <w:b/>
+          <w:u w:val="single"/>
+        </w:rPr>
+        <w:t>&lt;form:errors /&gt;</w:t>
+      </w:r>
+      <w:r>
+        <w:rPr>
+          <w:b/>
+          <w:u w:val="single"/>
+        </w:rPr>
+        <w:t xml:space="preserve"> delle proprietà del command.</w:t>
+      </w:r>
+    </w:p>
+    <w:p/>
+    <w:p>
+      <w:pPr>
+        <w:pStyle w:val="Titolo3"/>
+      </w:pPr>
+      <w:bookmarkStart w:id="55" w:name="_Toc273913201"/>
+      <w:r>
+        <w:lastRenderedPageBreak/>
+        <w:t>org.medici.docsources.</w:t>
+      </w:r>
+      <w:r>
+        <w:t>controller.docbase</w:t>
+      </w:r>
+      <w:bookmarkEnd w:id="55"/>
+    </w:p>
+    <w:p>
+      <w:r>
+        <w:t xml:space="preserve">In questo package sono memorizzati tutti i controller preposti alla ricezione delle richieste inerenti </w:t>
+      </w:r>
+      <w:r>
+        <w:t xml:space="preserve">al sotto modulo doc (document </w:t>
+      </w:r>
+      <w:r>
+        <w:rPr>
+          <w:i/>
+        </w:rPr>
+        <w:t>ndr</w:t>
+      </w:r>
+      <w:r>
+        <w:t>) del modulo dataentry.</w:t>
+      </w:r>
+    </w:p>
+    <w:p/>
+    <w:p>
+      <w:pPr>
+        <w:pStyle w:val="Titolo3"/>
+      </w:pPr>
+      <w:bookmarkStart w:id="56" w:name="_Toc273913202"/>
+      <w:r>
+        <w:t>org.medici.docsources.</w:t>
+      </w:r>
+      <w:r>
+        <w:t>controller.geobase</w:t>
+      </w:r>
+      <w:bookmarkEnd w:id="56"/>
+    </w:p>
+    <w:p>
+      <w:r>
+        <w:t xml:space="preserve">In questo package sono memorizzati tutti i controller preposti alla ricezione delle richieste inerenti al sotto modulo geo (geographic </w:t>
+      </w:r>
+      <w:r>
+        <w:rPr>
+          <w:i/>
+        </w:rPr>
+        <w:t>ndr</w:t>
+      </w:r>
+      <w:r>
+        <w:t>) del modulo dataentry.</w:t>
+      </w:r>
+    </w:p>
+    <w:p/>
+    <w:p>
+      <w:pPr>
+        <w:pStyle w:val="Titolo3"/>
+      </w:pPr>
+      <w:bookmarkStart w:id="57" w:name="_Toc273913203"/>
+      <w:r>
+        <w:t>org.medici.docsources.</w:t>
+      </w:r>
+      <w:r>
+        <w:t>controller.peoplebase</w:t>
+      </w:r>
+      <w:bookmarkEnd w:id="57"/>
+    </w:p>
+    <w:p>
+      <w:r>
+        <w:t>In questo package sono memorizzati tutti i controller preposti alla ricezione delle richieste inerenti al sotto modulo people del modulo dataentry.</w:t>
+      </w:r>
+    </w:p>
+    <w:p/>
+    <w:p>
+      <w:pPr>
+        <w:pStyle w:val="Titolo3"/>
+      </w:pPr>
+      <w:bookmarkStart w:id="58" w:name="_Toc273913204"/>
+      <w:r>
+        <w:t>org.medici.docsources.</w:t>
+      </w:r>
+      <w:r>
+        <w:t>controller.user</w:t>
+      </w:r>
+      <w:bookmarkEnd w:id="58"/>
+    </w:p>
+    <w:p>
+      <w:r>
+        <w:t>In questo package sono memorizzati tutti i controller preposti alla ricezione delle richieste inerenti all’anagrafica utente.</w:t>
+      </w:r>
+    </w:p>
+    <w:p>
+      <w:r>
+        <w:t xml:space="preserve">Ad oggi sono stati sviluppati </w:t>
+      </w:r>
+      <w:r>
+        <w:t xml:space="preserve">(non tutti sono funzionanti, alcuni sono solo in formato scheletro) </w:t>
+      </w:r>
+      <w:r>
+        <w:t>i seguenti controller :</w:t>
       </w:r>
     </w:p>
     <w:p>
@@ -27064,13 +28144,16 @@
         </w:numPr>
       </w:pPr>
       <w:r>
-        <w:t>LockUserController</w:t>
+        <w:t>AjaxController</w:t>
       </w:r>
       <w:r>
         <w:t xml:space="preserve">, </w:t>
       </w:r>
       <w:r>
-        <w:t>Controller per effettuare il blocco operativo di un utente</w:t>
+        <w:t xml:space="preserve">controller per l’eleborazioni di richieste </w:t>
+      </w:r>
+      <w:r>
+        <w:t>delle componenti applicative ajax</w:t>
       </w:r>
     </w:p>
     <w:p>
@@ -27081,13 +28164,13 @@
         </w:numPr>
       </w:pPr>
       <w:r>
-        <w:t>ModifyUserController</w:t>
+        <w:t>CreateUserController</w:t>
       </w:r>
       <w:r>
         <w:t xml:space="preserve">, </w:t>
       </w:r>
       <w:r>
-        <w:t>Controller per effettuare le modifiche di anagrafica di un utente dal modulo amministrativo</w:t>
+        <w:t>Controller per la creazione di un utente, funzionalità amministrativa</w:t>
       </w:r>
     </w:p>
     <w:p>
@@ -27098,13 +28181,13 @@
         </w:numPr>
       </w:pPr>
       <w:r>
-        <w:t>RegisterUserController</w:t>
+        <w:t>LockUserController</w:t>
       </w:r>
       <w:r>
         <w:t xml:space="preserve">, </w:t>
       </w:r>
       <w:r>
-        <w:t>Controller per permettere ad un nuovo utente di registrarsi</w:t>
+        <w:t>Controller per effettuare il blocco operativo di un utente</w:t>
       </w:r>
     </w:p>
     <w:p>
@@ -27115,13 +28198,13 @@
         </w:numPr>
       </w:pPr>
       <w:r>
-        <w:t>SearchUserController</w:t>
+        <w:t>ModifyUserController</w:t>
       </w:r>
       <w:r>
         <w:t xml:space="preserve">, </w:t>
       </w:r>
       <w:r>
-        <w:t>Controller per effettuare la ricerca sull’anagrafica utente</w:t>
+        <w:t>Controller per effettuare le modifiche di anagrafica di un utente dal modulo amministrativo</w:t>
       </w:r>
     </w:p>
     <w:p>
@@ -27132,13 +28215,13 @@
         </w:numPr>
       </w:pPr>
       <w:r>
-        <w:t>SendUserOrPasswordController</w:t>
+        <w:t>RegisterUserController</w:t>
       </w:r>
       <w:r>
         <w:t xml:space="preserve">, </w:t>
       </w:r>
       <w:r>
-        <w:t>Controller per recuperare le informazioni via mail</w:t>
+        <w:t>Controller per permettere ad un nuovo utente di registrarsi</w:t>
       </w:r>
     </w:p>
     <w:p>
@@ -27149,13 +28232,13 @@
         </w:numPr>
       </w:pPr>
       <w:r>
-        <w:t>ShowUserPhotoController</w:t>
+        <w:t>SearchUserController</w:t>
       </w:r>
       <w:r>
         <w:t xml:space="preserve">, </w:t>
       </w:r>
       <w:r>
-        <w:t>Controller che visualizza la foto dell’utente</w:t>
+        <w:t>Controller per effettuare la ricerca sull’anagrafica utente</w:t>
       </w:r>
     </w:p>
     <w:p>
@@ -27166,16 +28249,13 @@
         </w:numPr>
       </w:pPr>
       <w:r>
-        <w:t>UnregisterUserController</w:t>
+        <w:t>SendUserOrPasswordController</w:t>
       </w:r>
       <w:r>
         <w:t xml:space="preserve">, </w:t>
       </w:r>
       <w:r>
-        <w:t>Contro</w:t>
-      </w:r>
-      <w:r>
-        <w:t>ller che permette la cancellazione di un utente</w:t>
+        <w:t>Controller per recuperare le informazioni via mail</w:t>
       </w:r>
     </w:p>
     <w:p>
@@ -27186,10 +28266,13 @@
         </w:numPr>
       </w:pPr>
       <w:r>
-        <w:t>UpdateUserController</w:t>
-      </w:r>
-      <w:r>
-        <w:t>, Controller che permette l’aggiornamento dei dati utente.</w:t>
+        <w:t>ShowUserPhotoController</w:t>
+      </w:r>
+      <w:r>
+        <w:t xml:space="preserve">, </w:t>
+      </w:r>
+      <w:r>
+        <w:t>Controller che visualizza la foto dell’utente</w:t>
       </w:r>
     </w:p>
     <w:p>
@@ -27200,6 +28283,40 @@
         </w:numPr>
       </w:pPr>
       <w:r>
+        <w:t>UnregisterUserController</w:t>
+      </w:r>
+      <w:r>
+        <w:t xml:space="preserve">, </w:t>
+      </w:r>
+      <w:r>
+        <w:t>Contro</w:t>
+      </w:r>
+      <w:r>
+        <w:t>ller che permette la cancellazione di un utente</w:t>
+      </w:r>
+    </w:p>
+    <w:p>
+      <w:pPr>
+        <w:numPr>
+          <w:ilvl w:val="0"/>
+          <w:numId w:val="1"/>
+        </w:numPr>
+      </w:pPr>
+      <w:r>
+        <w:t>UpdateUserController</w:t>
+      </w:r>
+      <w:r>
+        <w:t>, Controller che permette l’aggiornamento dei dati utente.</w:t>
+      </w:r>
+    </w:p>
+    <w:p>
+      <w:pPr>
+        <w:numPr>
+          <w:ilvl w:val="0"/>
+          <w:numId w:val="1"/>
+        </w:numPr>
+      </w:pPr>
+      <w:r>
         <w:t>UpdateUser</w:t>
       </w:r>
       <w:r>
@@ -27219,6 +28336,7 @@
       </w:pPr>
       <w:bookmarkStart w:id="59" w:name="_Toc273913205"/>
       <w:r>
+        <w:lastRenderedPageBreak/>
         <w:t>org.medici.docsources.</w:t>
       </w:r>
       <w:r>
@@ -27447,6 +28565,7 @@
         </w:numPr>
       </w:pPr>
       <w:r>
+        <w:lastRenderedPageBreak/>
         <w:t>org.medici.docsources.dao.polink</w:t>
       </w:r>
     </w:p>
@@ -27575,6 +28694,7 @@
           <w:noProof/>
           <w:lang w:eastAsia="it-IT"/>
         </w:rPr>
+        <w:lastRenderedPageBreak/>
         <w:drawing>
           <wp:inline distT="0" distB="0" distL="0" distR="0">
             <wp:extent cx="2914650" cy="3886200"/>
@@ -28446,6 +29566,7 @@
         </w:numPr>
       </w:pPr>
       <w:r>
+        <w:lastRenderedPageBreak/>
         <w:t>Persistenza di un’entità</w:t>
       </w:r>
     </w:p>
@@ -30178,6 +31299,7 @@
     </w:p>
     <w:p>
       <w:r>
+        <w:lastRenderedPageBreak/>
         <w:t xml:space="preserve">L’utilizzo dell’annotation @Repository </w:t>
       </w:r>
       <w:r>
@@ -30313,6 +31435,7 @@
         </w:numPr>
       </w:pPr>
       <w:r>
+        <w:lastRenderedPageBreak/>
         <w:t xml:space="preserve">L’interfaccia DAO se è contestualizzata ad un’entità accessibile via LDAP,  deve essere dichiarata in una classe pubblica e non deve estendere altre interfacce </w:t>
       </w:r>
     </w:p>
@@ -30388,6 +31511,7 @@
       </w:pPr>
       <w:bookmarkStart w:id="61" w:name="_Toc273913207"/>
       <w:r>
+        <w:lastRenderedPageBreak/>
         <w:t>org.medici.docsources.dao.altname</w:t>
       </w:r>
       <w:bookmarkEnd w:id="61"/>
@@ -30762,6 +31886,7 @@
       </w:pPr>
       <w:bookmarkStart w:id="80" w:name="_Toc273913226"/>
       <w:r>
+        <w:lastRenderedPageBreak/>
         <w:t>org.medici.docsources.dao.titleocclist</w:t>
       </w:r>
       <w:bookmarkEnd w:id="80"/>
@@ -30908,6 +32033,7 @@
       </w:pPr>
       <w:bookmarkStart w:id="88" w:name="_Toc273913234"/>
       <w:r>
+        <w:lastRenderedPageBreak/>
         <w:t>org.medici.docsources.</w:t>
       </w:r>
       <w:r>
@@ -31101,6 +32227,7 @@
       </w:pPr>
       <w:bookmarkStart w:id="97" w:name="_Toc273913243"/>
       <w:r>
+        <w:lastRenderedPageBreak/>
         <w:t>org.medici.docsources.support</w:t>
       </w:r>
       <w:bookmarkEnd w:id="97"/>
@@ -31168,8 +32295,20 @@
         <w:t>specificata nel commandBean su cui effettua la validazione</w:t>
       </w:r>
       <w:r>
+        <w:t xml:space="preserve"> </w:t>
+      </w:r>
+      <w:r>
         <w:t>di cui sarà competente e dal suffisso Validator.</w:t>
       </w:r>
+      <w:r>
+        <w:t xml:space="preserve"> </w:t>
+      </w:r>
+      <w:r>
+        <w:rPr>
+          <w:u w:val="single"/>
+        </w:rPr>
+        <w:t>Nel caso in cui un validator si occupi della validazione di un form, il suo nome dovrà contenere la parola Request prima del suffisso Validator.</w:t>
+      </w:r>
     </w:p>
     <w:p>
       <w:r>
@@ -31216,576 +32355,610 @@
       <w:r>
         <w:t xml:space="preserve"> </w:t>
       </w:r>
-    </w:p>
-    <w:p/>
-    <w:p>
-      <w:pPr>
-        <w:pStyle w:val="Titolo3"/>
-      </w:pPr>
-      <w:bookmarkStart w:id="100" w:name="_Toc273913246"/>
-      <w:r>
-        <w:t>org.medici.docsources.validator</w:t>
-      </w:r>
-      <w:r>
-        <w:t>.docbase</w:t>
-      </w:r>
-      <w:bookmarkEnd w:id="100"/>
-    </w:p>
-    <w:p>
-      <w:r>
-        <w:t xml:space="preserve">In questo package sono memorizzati tutte le classi che effettuano la validazione del </w:t>
-      </w:r>
-      <w:r>
-        <w:t xml:space="preserve">sotto modulo doc (document ndr) del modulo data entry. </w:t>
-      </w:r>
-    </w:p>
-    <w:p/>
-    <w:p>
-      <w:pPr>
-        <w:pStyle w:val="Titolo3"/>
-      </w:pPr>
-      <w:bookmarkStart w:id="101" w:name="_Toc273913247"/>
-      <w:r>
-        <w:t>org.medici.docsources.validator</w:t>
-      </w:r>
-      <w:r>
-        <w:t>.geobase</w:t>
-      </w:r>
-      <w:bookmarkEnd w:id="101"/>
-    </w:p>
-    <w:p>
-      <w:r>
-        <w:t>In questo package sono memorizzati tutte le classi che effettuano la validazione del sotto modulo doc (</w:t>
-      </w:r>
-      <w:r>
-        <w:t>geographic</w:t>
-      </w:r>
-      <w:r>
-        <w:t xml:space="preserve"> </w:t>
-      </w:r>
-      <w:r>
-        <w:rPr>
-          <w:i/>
-        </w:rPr>
-        <w:t>ndr</w:t>
-      </w:r>
-      <w:r>
-        <w:t xml:space="preserve">) del modulo data entry. </w:t>
-      </w:r>
-    </w:p>
-    <w:p/>
-    <w:p>
-      <w:pPr>
-        <w:pStyle w:val="Titolo3"/>
-      </w:pPr>
-      <w:bookmarkStart w:id="102" w:name="_Toc273913248"/>
-      <w:r>
-        <w:t>org.medici.docsources.validator</w:t>
-      </w:r>
-      <w:r>
-        <w:t>.peoplebase</w:t>
-      </w:r>
-      <w:bookmarkEnd w:id="102"/>
-    </w:p>
-    <w:p>
-      <w:r>
-        <w:t xml:space="preserve">In questo package sono memorizzati tutte le classi che effettuano la validazione del sotto modulo </w:t>
-      </w:r>
-      <w:r>
-        <w:t>people</w:t>
-      </w:r>
-      <w:r>
-        <w:t xml:space="preserve"> del modulo data entry. </w:t>
-      </w:r>
-    </w:p>
-    <w:p/>
-    <w:p>
-      <w:pPr>
-        <w:pStyle w:val="Titolo3"/>
-      </w:pPr>
-      <w:bookmarkStart w:id="103" w:name="_Toc273913249"/>
-      <w:r>
-        <w:t>org.medici.docsources.validator.user</w:t>
-      </w:r>
-      <w:bookmarkEnd w:id="103"/>
-    </w:p>
-    <w:p>
-      <w:r>
-        <w:t xml:space="preserve">In questo package sono memorizzati tutte le classi che effettuano la validazione </w:t>
-      </w:r>
-      <w:r>
-        <w:t>dei processi che lavorano sull’anagrafica utente</w:t>
-      </w:r>
-      <w:r>
-        <w:t xml:space="preserve">. </w:t>
-      </w:r>
-    </w:p>
-    <w:p/>
-    <w:p>
-      <w:pPr>
-        <w:pStyle w:val="Titolo3"/>
-      </w:pPr>
-      <w:bookmarkStart w:id="104" w:name="_Toc273913250"/>
-      <w:r>
-        <w:t>org.medici.docsources.validator</w:t>
-      </w:r>
-      <w:r>
-        <w:t>.volbase</w:t>
-      </w:r>
-      <w:bookmarkEnd w:id="104"/>
-    </w:p>
-    <w:p>
-      <w:r>
-        <w:t xml:space="preserve">In questo package sono memorizzati tutte le classi che effettuano la validazione del sotto modulo </w:t>
-      </w:r>
-      <w:r>
-        <w:t>vol</w:t>
-      </w:r>
-      <w:r>
-        <w:t xml:space="preserve"> (</w:t>
-      </w:r>
-      <w:r>
-        <w:t>volume</w:t>
-      </w:r>
-      <w:r>
-        <w:t xml:space="preserve"> </w:t>
-      </w:r>
-      <w:r>
-        <w:rPr>
-          <w:i/>
-        </w:rPr>
-        <w:t>ndr</w:t>
-      </w:r>
-      <w:r>
-        <w:t xml:space="preserve">) del modulo data entry. </w:t>
-      </w:r>
-    </w:p>
-    <w:p/>
-    <w:p>
-      <w:pPr>
-        <w:pStyle w:val="Titolo2"/>
-      </w:pPr>
-      <w:bookmarkStart w:id="105" w:name="_Toc273913251"/>
-      <w:r>
-        <w:t>Directory src/</w:t>
-      </w:r>
-      <w:r>
-        <w:t>test</w:t>
-      </w:r>
-      <w:r>
-        <w:t>/</w:t>
-      </w:r>
-      <w:r>
-        <w:t>java</w:t>
-      </w:r>
-      <w:bookmarkEnd w:id="105"/>
-    </w:p>
-    <w:p>
-      <w:r>
-        <w:t xml:space="preserve">In questa directory vengono memorizzate </w:t>
-      </w:r>
-      <w:r>
-        <w:t>tutte le unit test per i test funzionali applicativi.</w:t>
-      </w:r>
-    </w:p>
-    <w:p>
-      <w:pPr>
-        <w:pStyle w:val="Titolo2"/>
-      </w:pPr>
-      <w:bookmarkStart w:id="106" w:name="_Toc273913252"/>
-      <w:r>
-        <w:t>Directory src/test/resources</w:t>
-      </w:r>
-      <w:bookmarkEnd w:id="106"/>
-    </w:p>
-    <w:p>
-      <w:r>
-        <w:t>In questa directory vengono memorizzate le risorse aggiuntive dell’applicazione utili ai fini dei test funzionali.</w:t>
-      </w:r>
-    </w:p>
-    <w:p/>
-    <w:p>
-      <w:pPr>
-        <w:pStyle w:val="Titolo2"/>
-      </w:pPr>
-      <w:bookmarkStart w:id="107" w:name="_Toc273913253"/>
-      <w:r>
-        <w:t>Directory src/main/resources</w:t>
-      </w:r>
-      <w:bookmarkEnd w:id="107"/>
-    </w:p>
-    <w:p>
-      <w:r>
-        <w:t>In questa directory vengono memorizzate le risorse aggiuntive dell’applicazione che in fase di packaging devono essere inserite nel classpath.</w:t>
-      </w:r>
-    </w:p>
-    <w:p>
-      <w:r>
-        <w:t xml:space="preserve">All’interno troverete un file import.sql, contenente le istruzioni sql di inizializzazione di alcune tabelle. Il motore di persistenza Hibernate permette, nel caso in cui sia stata configurata la proprietà </w:t>
-      </w:r>
-      <w:r>
-        <w:t>hibernate.hbm2ddl.auto</w:t>
-      </w:r>
-      <w:r>
-        <w:t xml:space="preserve"> con il valore create oppure con il valore create-drop, di lanciare uno script sql che deve essere posizionato in testa al classpath applicativo. Dato l’applicazione in sviluppo è una web-application, tale file deve essere inserito nella directory WEB-INF/classes del war di distribuzione.</w:t>
-      </w:r>
-    </w:p>
-    <w:p/>
-    <w:p/>
-    <w:p>
-      <w:pPr>
-        <w:pStyle w:val="Titolo2"/>
-      </w:pPr>
-      <w:bookmarkStart w:id="108" w:name="_Toc273913254"/>
-      <w:r>
-        <w:t>Directory WebContent</w:t>
-      </w:r>
-      <w:bookmarkEnd w:id="108"/>
-    </w:p>
-    <w:p>
-      <w:r>
-        <w:t>La directory WebContent è la base delle componenti di presentazione e di configurazione dell’applicazione, al suo interno troviamo, i file di configurazione, le pagine jsp, i template tiles, i file degli stili, le risorse javascript e le librerie applicativie</w:t>
-      </w:r>
-    </w:p>
-    <w:p/>
-    <w:p>
-      <w:pPr>
-        <w:pStyle w:val="Titolo3"/>
-      </w:pPr>
-      <w:r>
-        <w:t>/</w:t>
-      </w:r>
-      <w:bookmarkStart w:id="109" w:name="_Toc273913255"/>
-      <w:r>
-        <w:t>WebContent/images</w:t>
-      </w:r>
-      <w:r>
-        <w:t>/</w:t>
-      </w:r>
-      <w:bookmarkEnd w:id="109"/>
-    </w:p>
-    <w:p>
-      <w:r>
-        <w:t>Conteniene le immagini utilizzate per costruire il front-end dell’applicazione web.</w:t>
-      </w:r>
-    </w:p>
-    <w:p/>
-    <w:p>
-      <w:pPr>
-        <w:pStyle w:val="Titolo3"/>
-      </w:pPr>
-      <w:r>
-        <w:t>/</w:t>
-      </w:r>
-      <w:bookmarkStart w:id="110" w:name="_Toc273913256"/>
-      <w:r>
-        <w:t>WebContent /</w:t>
-      </w:r>
-      <w:r>
-        <w:t>META-INF</w:t>
-      </w:r>
-      <w:r>
-        <w:t>/</w:t>
-      </w:r>
-      <w:bookmarkEnd w:id="110"/>
-    </w:p>
-    <w:p/>
-    <w:p>
-      <w:pPr>
-        <w:pStyle w:val="Titolo3"/>
-      </w:pPr>
-      <w:r>
-        <w:t>/</w:t>
-      </w:r>
-      <w:bookmarkStart w:id="111" w:name="_Toc273913257"/>
-      <w:r>
-        <w:t>WebContent/</w:t>
-      </w:r>
-      <w:r>
-        <w:t>scripts</w:t>
-      </w:r>
-      <w:r>
-        <w:t>/</w:t>
-      </w:r>
-      <w:bookmarkEnd w:id="111"/>
-    </w:p>
-    <w:p>
-      <w:r>
-        <w:t>In questa directory vengono memorizzati i file contenenti il codice javascript utilizzato dal layer di presentazione.</w:t>
-      </w:r>
-    </w:p>
-    <w:p/>
-    <w:p>
-      <w:pPr>
-        <w:pStyle w:val="Titolo3"/>
-      </w:pPr>
-      <w:r>
-        <w:t>/</w:t>
-      </w:r>
-      <w:bookmarkStart w:id="112" w:name="_Toc273913258"/>
-      <w:r>
-        <w:t>WebContent/</w:t>
-      </w:r>
-      <w:r>
-        <w:t>styles</w:t>
-      </w:r>
-      <w:r>
-        <w:t>/</w:t>
-      </w:r>
-      <w:bookmarkEnd w:id="112"/>
-    </w:p>
-    <w:p>
-      <w:r>
-        <w:t>In questa directory vengono memorizzati tutti i file di stili che l’applicazione utilizza nella costruzione del lay di presentazione.</w:t>
-      </w:r>
-    </w:p>
-    <w:p/>
-    <w:p>
-      <w:pPr>
-        <w:pStyle w:val="Titolo3"/>
-      </w:pPr>
-      <w:r>
-        <w:t>/</w:t>
-      </w:r>
-      <w:bookmarkStart w:id="113" w:name="_Toc273913259"/>
-      <w:r>
-        <w:t>WebContent/</w:t>
-      </w:r>
-      <w:r>
-        <w:t>WEB-INF</w:t>
-      </w:r>
-      <w:r>
-        <w:t>/</w:t>
-      </w:r>
-      <w:bookmarkEnd w:id="113"/>
-    </w:p>
-    <w:p/>
-    <w:p>
-      <w:pPr>
-        <w:pStyle w:val="Titolo3"/>
-      </w:pPr>
-      <w:r>
-        <w:t>/</w:t>
-      </w:r>
-      <w:bookmarkStart w:id="114" w:name="_Toc273913260"/>
-      <w:r>
-        <w:t>WebContent/</w:t>
-      </w:r>
-      <w:r>
-        <w:t>WEB-INF</w:t>
-      </w:r>
-      <w:r>
-        <w:t>/config/</w:t>
-      </w:r>
-      <w:bookmarkEnd w:id="114"/>
-    </w:p>
-    <w:p>
-      <w:r>
-        <w:t xml:space="preserve">All’interno di questa directory sono memorizzati tutti i file </w:t>
-      </w:r>
-      <w:r>
-        <w:t>di configurazione applicativi ad eccezione dei file di definizione del container JPA (che devono essere obbligatoriamente posizionati nella directory META-INF dei sorgenti java).</w:t>
-      </w:r>
-    </w:p>
-    <w:p/>
-    <w:p>
-      <w:pPr>
-        <w:pStyle w:val="Titolo3"/>
-      </w:pPr>
-      <w:r>
-        <w:t>/</w:t>
-      </w:r>
-      <w:bookmarkStart w:id="115" w:name="_Toc273913261"/>
-      <w:r>
-        <w:t>WebContent/</w:t>
-      </w:r>
-      <w:r>
-        <w:t>WEB-INF</w:t>
-      </w:r>
-      <w:r>
-        <w:t>/jsp/</w:t>
-      </w:r>
-      <w:bookmarkEnd w:id="115"/>
-    </w:p>
-    <w:p>
-      <w:r>
-        <w:t>All’iinterno di questa directory sono memorizzate tutte le pagine di front-end. Questi oggetti non sono direttamente invocabili dai client degli utenti ma vengono gestite tramite i Controllers ed i template di Tiles. Questo meccanismo di privatizzazione delle pagine di front-end permette una semplice integrazione con il frame work SpringSecurity al fine di evitare di inserire controlli manuali nelle pagine sulle autorizzazioni di cui dispone l’utente che richiede la pagina</w:t>
-      </w:r>
-      <w:r>
-        <w:t>.</w:t>
-      </w:r>
-    </w:p>
-    <w:p>
-      <w:r>
-        <w:t>L’home directory contiene i file generici, footer.jspf, head.jsp, header.jspf, home.jsp, login.jsp e menu.jspf.</w:t>
-      </w:r>
-    </w:p>
-    <w:p>
-      <w:r>
-        <w:t>Tutte le altre jsp sono memorizzate in sotto directory suddivise in base alla funzionalità che assolvono.</w:t>
-      </w:r>
-    </w:p>
-    <w:p/>
-    <w:p>
-      <w:pPr>
-        <w:pStyle w:val="Titolo3"/>
-      </w:pPr>
-      <w:r>
-        <w:t>/</w:t>
-      </w:r>
-      <w:bookmarkStart w:id="116" w:name="_Toc273913262"/>
-      <w:r>
-        <w:t>WebContent/</w:t>
-      </w:r>
-      <w:r>
-        <w:t>WEB-INF</w:t>
-      </w:r>
-      <w:r>
-        <w:t>/lib/</w:t>
-      </w:r>
-      <w:bookmarkEnd w:id="116"/>
-    </w:p>
-    <w:p>
-      <w:r>
-        <w:t>Questa directory viene popolata al momento della distribuzione dell’applicazione con le librerie che sono referenziate dalla web-application. Questa operazione viene effettuata automaticamente dal maven. Sul repository svn viene memorizzata vuota.</w:t>
-      </w:r>
-    </w:p>
-    <w:p/>
-    <w:p>
-      <w:pPr>
-        <w:pStyle w:val="Titolo3"/>
-      </w:pPr>
-      <w:r>
-        <w:t>/</w:t>
-      </w:r>
-      <w:bookmarkStart w:id="117" w:name="_Toc273913263"/>
-      <w:r>
-        <w:t>WebContent/</w:t>
-      </w:r>
-      <w:r>
-        <w:t>WEB-INF</w:t>
-      </w:r>
-      <w:r>
-        <w:t>/</w:t>
-      </w:r>
-      <w:r>
-        <w:t>templates</w:t>
-      </w:r>
-      <w:r>
-        <w:t>/</w:t>
-      </w:r>
-      <w:bookmarkEnd w:id="117"/>
-    </w:p>
-    <w:p>
-      <w:r>
-        <w:t>All’interno di questa directory vengono memorizzati template di Tiles definiti per il front-end applicativo.</w:t>
-      </w:r>
-    </w:p>
-    <w:p>
-      <w:pPr>
-        <w:pStyle w:val="Titolo1"/>
-        <w:rPr>
-          <w:rFonts w:eastAsiaTheme="minorHAnsi"/>
-        </w:rPr>
-      </w:pPr>
-      <w:bookmarkStart w:id="118" w:name="_Toc273913264"/>
-      <w:r>
-        <w:rPr>
-          <w:rFonts w:eastAsiaTheme="minorHAnsi"/>
-        </w:rPr>
-        <w:t>Creazione del database a runtime</w:t>
-      </w:r>
-      <w:bookmarkEnd w:id="118"/>
-    </w:p>
-    <w:p>
-      <w:pPr>
-        <w:rPr>
-          <w:u w:val="single"/>
-        </w:rPr>
-      </w:pPr>
-      <w:r>
-        <w:t xml:space="preserve">Il motore di persistenza Hibernate mette a disposizione una funzionalità per gestire il </w:t>
-      </w:r>
-      <w:r>
-        <w:t xml:space="preserve">processo </w:t>
-      </w:r>
-      <w:r>
-        <w:t xml:space="preserve">database definition language durante </w:t>
-      </w:r>
-      <w:r>
-        <w:t>la fase di startup del persistence engine</w:t>
-      </w:r>
-      <w:r>
-        <w:t>. Questa funzionalità è pilotata da</w:t>
-      </w:r>
-      <w:r>
-        <w:t xml:space="preserve">lla </w:t>
-      </w:r>
-      <w:r>
-        <w:t xml:space="preserve">proprietà </w:t>
-      </w:r>
-      <w:r>
-        <w:t>(</w:t>
-      </w:r>
-      <w:r>
-        <w:t>definita nel persistence.xml</w:t>
-      </w:r>
-      <w:r>
-        <w:t xml:space="preserve"> ndr)</w:t>
-      </w:r>
-      <w:r>
-        <w:t xml:space="preserve"> </w:t>
-      </w:r>
-      <w:r>
-        <w:rPr>
-          <w:u w:val="single"/>
-        </w:rPr>
-        <w:t>hibernate.hbm2ddl.auto</w:t>
-      </w:r>
-      <w:r>
-        <w:t xml:space="preserve">, che </w:t>
-      </w:r>
-      <w:r>
-        <w:t xml:space="preserve">puo’ assumere </w:t>
-      </w:r>
-      <w:r>
-        <w:t xml:space="preserve">uno fra </w:t>
-      </w:r>
-      <w:r>
-        <w:t>i seguenti valori :</w:t>
-      </w:r>
-    </w:p>
-    <w:p>
-      <w:pPr>
+      <w:r>
+        <w:t>Ogni controller puo’ referenziare zero, uno o due classi di validazione. Le regole di referenzia mento del controller sono queste :</w:t>
+      </w:r>
+    </w:p>
+    <w:p>
+      <w:pPr>
+        <w:pStyle w:val="Paragrafoelenco"/>
         <w:numPr>
           <w:ilvl w:val="0"/>
           <w:numId w:val="1"/>
         </w:numPr>
       </w:pPr>
       <w:r>
-        <w:t>validate, effettua la validazione fra lo schema già esistente e quello definito nelle classi di persistenza;</w:t>
-      </w:r>
-    </w:p>
-    <w:p>
-      <w:pPr>
+        <w:t>Se un controller non deve validare dati non sarà collegato a nessun Validator</w:t>
+      </w:r>
+    </w:p>
+    <w:p>
+      <w:pPr>
+        <w:pStyle w:val="Paragrafoelenco"/>
         <w:numPr>
           <w:ilvl w:val="0"/>
           <w:numId w:val="1"/>
         </w:numPr>
       </w:pPr>
       <w:r>
-        <w:t>update, aggiorna lo schema nel caso in cui le classi di persistenza presentino dei campi non allineati;</w:t>
-      </w:r>
-    </w:p>
-    <w:p>
-      <w:pPr>
+        <w:t>Se un controller deve validare i dati di elaborazione di un form, referenzierà un Validator</w:t>
+      </w:r>
+    </w:p>
+    <w:p>
+      <w:pPr>
+        <w:pStyle w:val="Paragrafoelenco"/>
         <w:numPr>
           <w:ilvl w:val="0"/>
           <w:numId w:val="1"/>
         </w:numPr>
       </w:pPr>
       <w:r>
-        <w:t>create, crea il database alla creazione della SessionFactory;</w:t>
+        <w:t xml:space="preserve">Se un controller deve validare sia la richiesta di visualizzazione di un form, che la sua elaborazione, referenzierà </w:t>
+      </w:r>
+      <w:r>
+        <w:t>due</w:t>
+      </w:r>
+      <w:r>
+        <w:t xml:space="preserve"> Validator</w:t>
+      </w:r>
+      <w:r>
+        <w:t xml:space="preserve"> (i cui nomi di definizioni saranno ActionObjectNameValidator e ActionObjectNameRequestValidator</w:t>
+      </w:r>
+      <w:r>
+        <w:t>.</w:t>
+      </w:r>
+    </w:p>
+    <w:p>
+      <w:pPr>
+        <w:rPr>
+          <w:u w:val="single"/>
+        </w:rPr>
+      </w:pPr>
+      <w:r>
+        <w:rPr>
+          <w:u w:val="single"/>
+        </w:rPr>
+        <w:t>Quando si definisce un nuovo validator, è obbligatorio inserire la sua definizione nel file applicativo di defizione dei validators applicativi (applicationValidators.xml) utilizzando come identificativo del bean il nome della classe modificando il primo carattere nel corrispettivo minuscolo.</w:t>
+      </w:r>
+    </w:p>
+    <w:p/>
+    <w:p>
+      <w:pPr>
+        <w:pStyle w:val="Titolo3"/>
+      </w:pPr>
+      <w:bookmarkStart w:id="100" w:name="_Toc273913246"/>
+      <w:r>
+        <w:t>org.medici.docsources.validator</w:t>
+      </w:r>
+      <w:r>
+        <w:t>.docbase</w:t>
+      </w:r>
+      <w:bookmarkEnd w:id="100"/>
+    </w:p>
+    <w:p>
+      <w:r>
+        <w:t xml:space="preserve">In questo package sono memorizzati tutte le classi che effettuano la validazione del </w:t>
+      </w:r>
+      <w:r>
+        <w:t xml:space="preserve">sotto modulo doc (document ndr) del modulo data entry. </w:t>
+      </w:r>
+    </w:p>
+    <w:p/>
+    <w:p>
+      <w:pPr>
+        <w:pStyle w:val="Titolo3"/>
+      </w:pPr>
+      <w:bookmarkStart w:id="101" w:name="_Toc273913247"/>
+      <w:r>
+        <w:lastRenderedPageBreak/>
+        <w:t>org.medici.docsources.validator</w:t>
+      </w:r>
+      <w:r>
+        <w:t>.geobase</w:t>
+      </w:r>
+      <w:bookmarkEnd w:id="101"/>
+    </w:p>
+    <w:p>
+      <w:r>
+        <w:t>In questo package sono memorizzati tutte le classi che effettuano la validazione del sotto modulo doc (</w:t>
+      </w:r>
+      <w:r>
+        <w:t>geographic</w:t>
+      </w:r>
+      <w:r>
+        <w:t xml:space="preserve"> </w:t>
+      </w:r>
+      <w:r>
+        <w:rPr>
+          <w:i/>
+        </w:rPr>
+        <w:t>ndr</w:t>
+      </w:r>
+      <w:r>
+        <w:t xml:space="preserve">) del modulo data entry. </w:t>
+      </w:r>
+    </w:p>
+    <w:p/>
+    <w:p>
+      <w:pPr>
+        <w:pStyle w:val="Titolo3"/>
+      </w:pPr>
+      <w:bookmarkStart w:id="102" w:name="_Toc273913248"/>
+      <w:r>
+        <w:t>org.medici.docsources.validator</w:t>
+      </w:r>
+      <w:r>
+        <w:t>.peoplebase</w:t>
+      </w:r>
+      <w:bookmarkEnd w:id="102"/>
+    </w:p>
+    <w:p>
+      <w:r>
+        <w:t xml:space="preserve">In questo package sono memorizzati tutte le classi che effettuano la validazione del sotto modulo </w:t>
+      </w:r>
+      <w:r>
+        <w:t>people</w:t>
+      </w:r>
+      <w:r>
+        <w:t xml:space="preserve"> del modulo data entry. </w:t>
+      </w:r>
+    </w:p>
+    <w:p/>
+    <w:p>
+      <w:pPr>
+        <w:pStyle w:val="Titolo3"/>
+      </w:pPr>
+      <w:bookmarkStart w:id="103" w:name="_Toc273913249"/>
+      <w:r>
+        <w:t>org.medici.docsources.validator.user</w:t>
+      </w:r>
+      <w:bookmarkEnd w:id="103"/>
+    </w:p>
+    <w:p>
+      <w:r>
+        <w:t xml:space="preserve">In questo package sono memorizzati tutte le classi che effettuano la validazione </w:t>
+      </w:r>
+      <w:r>
+        <w:t>dei processi che lavorano sull’anagrafica utente</w:t>
+      </w:r>
+      <w:r>
+        <w:t xml:space="preserve">. </w:t>
+      </w:r>
+    </w:p>
+    <w:p/>
+    <w:p>
+      <w:pPr>
+        <w:pStyle w:val="Titolo3"/>
+      </w:pPr>
+      <w:bookmarkStart w:id="104" w:name="_Toc273913250"/>
+      <w:r>
+        <w:t>org.medici.docsources.validator</w:t>
+      </w:r>
+      <w:r>
+        <w:t>.volbase</w:t>
+      </w:r>
+      <w:bookmarkEnd w:id="104"/>
+    </w:p>
+    <w:p>
+      <w:r>
+        <w:t xml:space="preserve">In questo package sono memorizzati tutte le classi che effettuano la validazione del sotto modulo </w:t>
+      </w:r>
+      <w:r>
+        <w:t>vol</w:t>
+      </w:r>
+      <w:r>
+        <w:t xml:space="preserve"> (</w:t>
+      </w:r>
+      <w:r>
+        <w:t>volume</w:t>
+      </w:r>
+      <w:r>
+        <w:t xml:space="preserve"> </w:t>
+      </w:r>
+      <w:r>
+        <w:rPr>
+          <w:i/>
+        </w:rPr>
+        <w:t>ndr</w:t>
+      </w:r>
+      <w:r>
+        <w:t xml:space="preserve">) del modulo data entry. </w:t>
+      </w:r>
+    </w:p>
+    <w:p/>
+    <w:p>
+      <w:pPr>
+        <w:pStyle w:val="Titolo2"/>
+      </w:pPr>
+      <w:bookmarkStart w:id="105" w:name="_Toc273913251"/>
+      <w:r>
+        <w:t>Directory src/</w:t>
+      </w:r>
+      <w:r>
+        <w:t>test</w:t>
+      </w:r>
+      <w:r>
+        <w:t>/</w:t>
+      </w:r>
+      <w:r>
+        <w:t>java</w:t>
+      </w:r>
+      <w:bookmarkEnd w:id="105"/>
+    </w:p>
+    <w:p>
+      <w:r>
+        <w:t xml:space="preserve">In questa directory vengono memorizzate </w:t>
+      </w:r>
+      <w:r>
+        <w:t>tutte le unit test per i test funzionali applicativi.</w:t>
+      </w:r>
+    </w:p>
+    <w:p>
+      <w:pPr>
+        <w:pStyle w:val="Titolo2"/>
+      </w:pPr>
+      <w:bookmarkStart w:id="106" w:name="_Toc273913252"/>
+      <w:r>
+        <w:t>Directory src/test/resources</w:t>
+      </w:r>
+      <w:bookmarkEnd w:id="106"/>
+    </w:p>
+    <w:p>
+      <w:r>
+        <w:t>In questa directory vengono memorizzate le risorse aggiuntive dell’applicazione utili ai fini dei test funzionali.</w:t>
+      </w:r>
+    </w:p>
+    <w:p/>
+    <w:p>
+      <w:pPr>
+        <w:pStyle w:val="Titolo2"/>
+      </w:pPr>
+      <w:bookmarkStart w:id="107" w:name="_Toc273913253"/>
+      <w:r>
+        <w:t>Directory src/main/resources</w:t>
+      </w:r>
+      <w:bookmarkEnd w:id="107"/>
+    </w:p>
+    <w:p>
+      <w:r>
+        <w:t>In questa directory vengono memorizzate le risorse aggiuntive dell’applicazione che in fase di packaging devono essere inserite nel classpath.</w:t>
+      </w:r>
+    </w:p>
+    <w:p>
+      <w:r>
+        <w:t xml:space="preserve">All’interno troverete un file import.sql, contenente le istruzioni sql di inizializzazione di alcune tabelle. Il motore di persistenza Hibernate permette, nel caso in cui sia stata configurata la proprietà </w:t>
+      </w:r>
+      <w:r>
+        <w:t>hibernate.hbm2ddl.auto</w:t>
+      </w:r>
+      <w:r>
+        <w:t xml:space="preserve"> con il valore create oppure con il valore create-drop, di lanciare uno script sql che deve essere posizionato in testa al classpath applicativo. Dato l’applicazione in sviluppo è una web-application, tale file deve essere inserito nella directory WEB-INF/classes del war di distribuzione.</w:t>
+      </w:r>
+    </w:p>
+    <w:p/>
+    <w:p/>
+    <w:p>
+      <w:pPr>
+        <w:pStyle w:val="Titolo2"/>
+      </w:pPr>
+      <w:bookmarkStart w:id="108" w:name="_Toc273913254"/>
+      <w:r>
+        <w:lastRenderedPageBreak/>
+        <w:t>Directory WebContent</w:t>
+      </w:r>
+      <w:bookmarkEnd w:id="108"/>
+    </w:p>
+    <w:p>
+      <w:r>
+        <w:t>La directory WebContent è la base delle componenti di presentazione e di configurazione dell’applicazione, al suo interno troviamo, i file di configurazione, le pagine jsp, i template tiles, i file degli stili, le risorse javascript e le librerie applicativie</w:t>
+      </w:r>
+    </w:p>
+    <w:p/>
+    <w:p>
+      <w:pPr>
+        <w:pStyle w:val="Titolo3"/>
+      </w:pPr>
+      <w:r>
+        <w:t>/</w:t>
+      </w:r>
+      <w:bookmarkStart w:id="109" w:name="_Toc273913255"/>
+      <w:r>
+        <w:t>WebContent/images</w:t>
+      </w:r>
+      <w:r>
+        <w:t>/</w:t>
+      </w:r>
+      <w:bookmarkEnd w:id="109"/>
+    </w:p>
+    <w:p>
+      <w:r>
+        <w:t>Conteniene le immagini utilizzate per costruire il front-end dell’applicazione web.</w:t>
+      </w:r>
+    </w:p>
+    <w:p/>
+    <w:p>
+      <w:pPr>
+        <w:pStyle w:val="Titolo3"/>
+      </w:pPr>
+      <w:r>
+        <w:t>/</w:t>
+      </w:r>
+      <w:bookmarkStart w:id="110" w:name="_Toc273913256"/>
+      <w:r>
+        <w:t>WebContent /</w:t>
+      </w:r>
+      <w:r>
+        <w:t>META-INF</w:t>
+      </w:r>
+      <w:r>
+        <w:t>/</w:t>
+      </w:r>
+      <w:bookmarkEnd w:id="110"/>
+    </w:p>
+    <w:p/>
+    <w:p>
+      <w:pPr>
+        <w:pStyle w:val="Titolo3"/>
+      </w:pPr>
+      <w:r>
+        <w:t>/</w:t>
+      </w:r>
+      <w:bookmarkStart w:id="111" w:name="_Toc273913257"/>
+      <w:r>
+        <w:t>WebContent/</w:t>
+      </w:r>
+      <w:r>
+        <w:t>scripts</w:t>
+      </w:r>
+      <w:r>
+        <w:t>/</w:t>
+      </w:r>
+      <w:bookmarkEnd w:id="111"/>
+    </w:p>
+    <w:p>
+      <w:r>
+        <w:t>In questa directory vengono memorizzati i file contenenti il codice javascript utilizzato dal layer di presentazione.</w:t>
+      </w:r>
+    </w:p>
+    <w:p/>
+    <w:p>
+      <w:pPr>
+        <w:pStyle w:val="Titolo3"/>
+      </w:pPr>
+      <w:r>
+        <w:t>/</w:t>
+      </w:r>
+      <w:bookmarkStart w:id="112" w:name="_Toc273913258"/>
+      <w:r>
+        <w:t>WebContent/</w:t>
+      </w:r>
+      <w:r>
+        <w:t>styles</w:t>
+      </w:r>
+      <w:r>
+        <w:t>/</w:t>
+      </w:r>
+      <w:bookmarkEnd w:id="112"/>
+    </w:p>
+    <w:p>
+      <w:r>
+        <w:t>In questa directory vengono memorizzati tutti i file di stili che l’applicazione utilizza nella costruzione del lay di presentazione.</w:t>
+      </w:r>
+    </w:p>
+    <w:p/>
+    <w:p>
+      <w:pPr>
+        <w:pStyle w:val="Titolo3"/>
+      </w:pPr>
+      <w:r>
+        <w:t>/</w:t>
+      </w:r>
+      <w:bookmarkStart w:id="113" w:name="_Toc273913259"/>
+      <w:r>
+        <w:t>WebContent/</w:t>
+      </w:r>
+      <w:r>
+        <w:t>WEB-INF</w:t>
+      </w:r>
+      <w:r>
+        <w:t>/</w:t>
+      </w:r>
+      <w:bookmarkEnd w:id="113"/>
+    </w:p>
+    <w:p/>
+    <w:p>
+      <w:pPr>
+        <w:pStyle w:val="Titolo3"/>
+      </w:pPr>
+      <w:r>
+        <w:t>/</w:t>
+      </w:r>
+      <w:bookmarkStart w:id="114" w:name="_Toc273913260"/>
+      <w:r>
+        <w:t>WebContent/</w:t>
+      </w:r>
+      <w:r>
+        <w:t>WEB-INF</w:t>
+      </w:r>
+      <w:r>
+        <w:t>/config/</w:t>
+      </w:r>
+      <w:bookmarkEnd w:id="114"/>
+    </w:p>
+    <w:p>
+      <w:r>
+        <w:t xml:space="preserve">All’interno di questa directory sono memorizzati tutti i file </w:t>
+      </w:r>
+      <w:r>
+        <w:t>di configurazione applicativi ad eccezione dei file di definizione del container JPA (che devono essere obbligatoriamente posizionati nella directory META-INF dei sorgenti java).</w:t>
+      </w:r>
+    </w:p>
+    <w:p/>
+    <w:p>
+      <w:pPr>
+        <w:pStyle w:val="Titolo3"/>
+      </w:pPr>
+      <w:r>
+        <w:t>/</w:t>
+      </w:r>
+      <w:bookmarkStart w:id="115" w:name="_Toc273913261"/>
+      <w:r>
+        <w:t>WebContent/</w:t>
+      </w:r>
+      <w:r>
+        <w:t>WEB-INF</w:t>
+      </w:r>
+      <w:r>
+        <w:t>/jsp/</w:t>
+      </w:r>
+      <w:bookmarkEnd w:id="115"/>
+    </w:p>
+    <w:p>
+      <w:r>
+        <w:t>All’iinterno di questa directory sono memorizzate tutte le pagine di front-end. Questi oggetti non sono direttamente invocabili dai client degli utenti ma vengono gestite tramite i Controllers ed i template di Tiles. Questo meccanismo di privatizzazione delle pagine di front-end permette una semplice integrazione con il frame work SpringSecurity al fine di evitare di inserire controlli manuali nelle pagine sulle autorizzazioni di cui dispone l’utente che richiede la pagina</w:t>
+      </w:r>
+      <w:r>
+        <w:t>.</w:t>
+      </w:r>
+    </w:p>
+    <w:p>
+      <w:r>
+        <w:t>L’home directory contiene i file generici, footer.jspf, head.jsp, header.jspf, home.jsp, login.jsp e menu.jspf.</w:t>
+      </w:r>
+    </w:p>
+    <w:p>
+      <w:r>
+        <w:t>Tutte le altre jsp sono memorizzate in sotto directory suddivise in base alla funzionalità che assolvono.</w:t>
+      </w:r>
+    </w:p>
+    <w:p/>
+    <w:p>
+      <w:pPr>
+        <w:pStyle w:val="Titolo3"/>
+      </w:pPr>
+      <w:r>
+        <w:lastRenderedPageBreak/>
+        <w:t>/</w:t>
+      </w:r>
+      <w:bookmarkStart w:id="116" w:name="_Toc273913262"/>
+      <w:r>
+        <w:t>WebContent/</w:t>
+      </w:r>
+      <w:r>
+        <w:t>WEB-INF</w:t>
+      </w:r>
+      <w:r>
+        <w:t>/lib/</w:t>
+      </w:r>
+      <w:bookmarkEnd w:id="116"/>
+    </w:p>
+    <w:p>
+      <w:r>
+        <w:t>Questa directory viene popolata al momento della distribuzione dell’applicazione con le librerie che sono referenziate dalla web-application. Questa operazione viene effettuata automaticamente dal maven. Sul repository svn viene memorizzata vuota.</w:t>
+      </w:r>
+    </w:p>
+    <w:p/>
+    <w:p>
+      <w:pPr>
+        <w:pStyle w:val="Titolo3"/>
+      </w:pPr>
+      <w:r>
+        <w:t>/</w:t>
+      </w:r>
+      <w:bookmarkStart w:id="117" w:name="_Toc273913263"/>
+      <w:r>
+        <w:t>WebContent/</w:t>
+      </w:r>
+      <w:r>
+        <w:t>WEB-INF</w:t>
+      </w:r>
+      <w:r>
+        <w:t>/</w:t>
+      </w:r>
+      <w:r>
+        <w:t>templates</w:t>
+      </w:r>
+      <w:r>
+        <w:t>/</w:t>
+      </w:r>
+      <w:bookmarkEnd w:id="117"/>
+    </w:p>
+    <w:p>
+      <w:r>
+        <w:t>All’interno di questa directory vengono memorizzati template di Tiles definiti per il front-end applicativo.</w:t>
+      </w:r>
+    </w:p>
+    <w:p>
+      <w:pPr>
+        <w:pStyle w:val="Titolo1"/>
+        <w:rPr>
+          <w:rFonts w:eastAsiaTheme="minorHAnsi"/>
+        </w:rPr>
+      </w:pPr>
+      <w:bookmarkStart w:id="118" w:name="_Toc273913264"/>
+      <w:r>
+        <w:rPr>
+          <w:rFonts w:eastAsiaTheme="minorHAnsi"/>
+        </w:rPr>
+        <w:t>Creazione del database a runtime</w:t>
+      </w:r>
+      <w:bookmarkEnd w:id="118"/>
+    </w:p>
+    <w:p>
+      <w:pPr>
+        <w:rPr>
+          <w:u w:val="single"/>
+        </w:rPr>
+      </w:pPr>
+      <w:r>
+        <w:t xml:space="preserve">Il motore di persistenza Hibernate mette a disposizione una funzionalità per gestire il </w:t>
+      </w:r>
+      <w:r>
+        <w:t xml:space="preserve">processo </w:t>
+      </w:r>
+      <w:r>
+        <w:t xml:space="preserve">database definition language durante </w:t>
+      </w:r>
+      <w:r>
+        <w:t>la fase di startup del persistence engine</w:t>
+      </w:r>
+      <w:r>
+        <w:t>. Questa funzionalità è pilotata da</w:t>
+      </w:r>
+      <w:r>
+        <w:t xml:space="preserve">lla </w:t>
+      </w:r>
+      <w:r>
+        <w:t xml:space="preserve">proprietà </w:t>
+      </w:r>
+      <w:r>
+        <w:t>(</w:t>
+      </w:r>
+      <w:r>
+        <w:t>definita nel persistence.xml</w:t>
+      </w:r>
+      <w:r>
+        <w:t xml:space="preserve"> ndr)</w:t>
+      </w:r>
+      <w:r>
+        <w:t xml:space="preserve"> </w:t>
+      </w:r>
+      <w:r>
+        <w:rPr>
+          <w:u w:val="single"/>
+        </w:rPr>
+        <w:t>hibernate.hbm2ddl.auto</w:t>
+      </w:r>
+      <w:r>
+        <w:t xml:space="preserve">, che </w:t>
+      </w:r>
+      <w:r>
+        <w:t xml:space="preserve">puo’ assumere </w:t>
+      </w:r>
+      <w:r>
+        <w:t xml:space="preserve">uno fra </w:t>
+      </w:r>
+      <w:r>
+        <w:t>i seguenti valori :</w:t>
       </w:r>
     </w:p>
     <w:p>
@@ -31796,6 +32969,39 @@
         </w:numPr>
       </w:pPr>
       <w:r>
+        <w:t>validate, effettua la validazione fra lo schema già esistente e quello definito nelle classi di persistenza;</w:t>
+      </w:r>
+    </w:p>
+    <w:p>
+      <w:pPr>
+        <w:numPr>
+          <w:ilvl w:val="0"/>
+          <w:numId w:val="1"/>
+        </w:numPr>
+      </w:pPr>
+      <w:r>
+        <w:t>update, aggiorna lo schema nel caso in cui le classi di persistenza presentino dei campi non allineati;</w:t>
+      </w:r>
+    </w:p>
+    <w:p>
+      <w:pPr>
+        <w:numPr>
+          <w:ilvl w:val="0"/>
+          <w:numId w:val="1"/>
+        </w:numPr>
+      </w:pPr>
+      <w:r>
+        <w:t>create, crea il database alla creazione della SessionFactory;</w:t>
+      </w:r>
+    </w:p>
+    <w:p>
+      <w:pPr>
+        <w:numPr>
+          <w:ilvl w:val="0"/>
+          <w:numId w:val="1"/>
+        </w:numPr>
+      </w:pPr>
+      <w:r>
         <w:t>create-drop, crea il database alla creazione della SessionFactory e quando la SessionFactory viene distrutta (allo shutdown applicativo)</w:t>
       </w:r>
       <w:r>
@@ -31910,6 +33116,7 @@
           <w:noProof/>
           <w:lang w:eastAsia="it-IT"/>
         </w:rPr>
+        <w:lastRenderedPageBreak/>
         <w:drawing>
           <wp:inline distT="0" distB="0" distL="0" distR="0">
             <wp:extent cx="5255895" cy="1844675"/>
@@ -32035,7 +33242,11 @@
         <w:t>La pressione del tasto edit sulla prima sezione, scatenerà una richiesta al server per ottenere l’edit form del volume con id vuoto. Il server nell’elaborare la richiesta provvederà ad effettuare una scelta se estrarre il volume dal database oppure presentare un form vuoto. Questa sceltà sarà discriminata dalla valorizzazione del campo id</w:t>
       </w:r>
       <w:r>
-        <w:t xml:space="preserve">. La view di risposta alla richiesta di elaborazione conterrà un div contenente il form con tutti i campi per effettuare l’editing dei dettagli del volume. Lato frontend la visualizzazione del form potrebbe essere implementata mediante l’utilizzo del plugin di jquery jqModal, che visualizza una finestra in cui viene caricato la pagina di editing richiesto al server mediante una chiamata in get. Un’esempio funzionante di questo meccanismo è </w:t>
+        <w:t xml:space="preserve">. La view di risposta alla richiesta di elaborazione conterrà un div contenente il form con tutti i campi per effettuare l’editing dei dettagli del volume. Lato frontend la visualizzazione del form potrebbe essere implementata mediante l’utilizzo del plugin di jquery jqModal, che visualizza una finestra in cui viene caricato la pagina di editing richiesto al server mediante una chiamata in get. Un’esempio funzionante di </w:t>
+      </w:r>
+      <w:r>
+        <w:lastRenderedPageBreak/>
+        <w:t xml:space="preserve">questo meccanismo è </w:t>
       </w:r>
       <w:r>
         <w:t>la funzionalità di upload della foto dell’utente presente nella pagina di /user/UpdateUser.do</w:t>
@@ -32770,6 +33981,7 @@
         </w:numPr>
       </w:pPr>
       <w:r>
+        <w:lastRenderedPageBreak/>
         <w:t>Posizionare la risposta all’interno della pagina di visualizzazione documento (caso in cui l’elaborazione sia andata a buon fine)</w:t>
       </w:r>
     </w:p>
@@ -32890,6 +34102,7 @@
       </w:pPr>
       <w:bookmarkStart w:id="122" w:name="_Toc273913268"/>
       <w:r>
+        <w:lastRenderedPageBreak/>
         <w:t>B</w:t>
       </w:r>
       <w:r>
@@ -33255,7 +34468,7 @@
                 <w:b/>
                 <w:noProof/>
               </w:rPr>
-              <w:t>72</w:t>
+              <w:t>67</w:t>
             </w:r>
             <w:r>
               <w:rPr>
@@ -33295,7 +34508,7 @@
                 <w:b/>
                 <w:noProof/>
               </w:rPr>
-              <w:t>74</w:t>
+              <w:t>75</w:t>
             </w:r>
             <w:r>
               <w:rPr>
@@ -35295,7 +36508,7 @@
   <w:style w:type="paragraph" w:default="1" w:styleId="Normale">
     <w:name w:val="Normal"/>
     <w:qFormat/>
-    <w:rsid w:val="00173DEF"/>
+    <w:rsid w:val="00CF337B"/>
   </w:style>
   <w:style w:type="paragraph" w:styleId="Titolo1">
     <w:name w:val="heading 1"/>
@@ -36570,7 +37783,7 @@
 </file>
 
 <file path=customXml/itemProps1.xml><?xml version="1.0" encoding="utf-8"?>
-<ds:datastoreItem xmlns:ds="http://schemas.openxmlformats.org/officeDocument/2006/customXml" ds:itemID="{58355945-CDD0-4D62-92F8-F174EBDF2919}">
+<ds:datastoreItem xmlns:ds="http://schemas.openxmlformats.org/officeDocument/2006/customXml" ds:itemID="{B8059CFB-53DC-4B5E-9376-B944CED4FD0F}">
   <ds:schemaRefs>
     <ds:schemaRef ds:uri="http://schemas.openxmlformats.org/officeDocument/2006/bibliography"/>
   </ds:schemaRefs>

</xml_diff>